<commit_message>
Skyline/work/20220114 dia tutorial translation updates (#1950)
* Skyline (21.2): Update DIA tutorial to DOCX file before changing to new translation
* Skyline (21.2): Initial translation updates for revised DIA tutorial
</commit_message>
<xml_diff>
--- a/pwiz_tools/Skyline/Documentation/Tutorials/Chinese/Skyline DIA TTOF_zh-CHS.docx
+++ b/pwiz_tools/Skyline/Documentation/Tutorials/Chinese/Skyline DIA TTOF_zh-CHS.docx
@@ -76,7 +76,7 @@
           </mc:Choice>
           <mc:Fallback>
             <w:pict>
-              <v:rect w14:anchorId="1056B8D9" id="Rectangle 4" o:spid="_x0000_s1026" style="position:absolute;margin-left:-3.85pt;margin-top:49.3pt;width:466.35pt;height:38.25pt;z-index:251666432;visibility:visible;mso-wrap-style:square;mso-wrap-distance-left:9pt;mso-wrap-distance-top:0;mso-wrap-distance-right:9pt;mso-wrap-distance-bottom:0;mso-position-horizontal:absolute;mso-position-horizontal-relative:text;mso-position-vertical:absolute;mso-position-vertical-relative:text;v-text-anchor:middle" o:gfxdata="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" filled="f" strokecolor="black [3213]" strokeweight="1pt"/>
+              <v:rect w14:anchorId="456D35B0" id="Rectangle 4" o:spid="_x0000_s1026" style="position:absolute;left:0;text-align:left;margin-left:-3.85pt;margin-top:49.3pt;width:466.35pt;height:38.25pt;z-index:251666432;visibility:visible;mso-wrap-style:square;mso-wrap-distance-left:9pt;mso-wrap-distance-top:0;mso-wrap-distance-right:9pt;mso-wrap-distance-bottom:0;mso-position-horizontal:absolute;mso-position-horizontal-relative:text;mso-position-vertical:absolute;mso-position-vertical-relative:text;v-text-anchor:middle" o:gfxdata="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" filled="f" strokecolor="black [3213]" strokeweight="1pt"/>
             </w:pict>
           </mc:Fallback>
         </mc:AlternateContent>
@@ -291,7 +291,7 @@
         <w:rPr>
           <w:rFonts w:eastAsia="SimSun" w:hint="eastAsia"/>
         </w:rPr>
-        <w:t>隔离</w:t>
+        <w:t>分离</w:t>
       </w:r>
       <w:r>
         <w:rPr>
@@ -414,38 +414,22 @@
         </w:rPr>
         <w:t>用于采集数据的样品复制于</w:t>
       </w:r>
-      <w:r>
-        <w:fldChar w:fldCharType="begin"/>
-      </w:r>
-      <w:r>
-        <w:instrText xml:space="preserve"> HYPERLINK "http://www.nature.com/nbt/journal/v34/n11/full/nbt.3685.html" </w:instrText>
-      </w:r>
-      <w:r>
-        <w:fldChar w:fldCharType="separate"/>
-      </w:r>
-      <w:proofErr w:type="spellStart"/>
-      <w:r>
-        <w:rPr>
-          <w:rStyle w:val="Hyperlink"/>
-          <w:rFonts w:ascii="Arial" w:hAnsi="Arial" w:cs="Arial"/>
-        </w:rPr>
-        <w:t>LFQBench</w:t>
-      </w:r>
-      <w:proofErr w:type="spellEnd"/>
-      <w:r>
-        <w:rPr>
-          <w:rStyle w:val="Hyperlink"/>
-          <w:rFonts w:ascii="SimSun" w:eastAsia="SimSun" w:hAnsi="SimSun" w:cs="Arial" w:hint="eastAsia"/>
-        </w:rPr>
-        <w:t>研究</w:t>
-      </w:r>
-      <w:r>
-        <w:rPr>
-          <w:rStyle w:val="Hyperlink"/>
-          <w:rFonts w:ascii="SimSun" w:eastAsia="SimSun" w:hAnsi="SimSun" w:cs="Arial"/>
-        </w:rPr>
-        <w:fldChar w:fldCharType="end"/>
-      </w:r>
+      <w:hyperlink r:id="rId9" w:history="1">
+        <w:r>
+          <w:rPr>
+            <w:rStyle w:val="Hyperlink"/>
+            <w:rFonts w:ascii="Arial" w:hAnsi="Arial" w:cs="Arial"/>
+          </w:rPr>
+          <w:t>LFQBench</w:t>
+        </w:r>
+        <w:r>
+          <w:rPr>
+            <w:rStyle w:val="Hyperlink"/>
+            <w:rFonts w:ascii="SimSun" w:eastAsia="SimSun" w:hAnsi="SimSun" w:cs="Arial" w:hint="eastAsia"/>
+          </w:rPr>
+          <w:t>研究</w:t>
+        </w:r>
+      </w:hyperlink>
       <w:r>
         <w:rPr>
           <w:rFonts w:eastAsia="SimSun" w:hint="eastAsia"/>
@@ -605,7 +589,7 @@
                     </pic:cNvPicPr>
                   </pic:nvPicPr>
                   <pic:blipFill>
-                    <a:blip r:embed="rId9">
+                    <a:blip r:embed="rId10">
                       <a:extLst>
                         <a:ext uri="{28A0092B-C50C-407E-A947-70E740481C1C}">
                           <a14:useLocalDpi xmlns:a14="http://schemas.microsoft.com/office/drawing/2010/main" val="0"/>
@@ -654,7 +638,7 @@
                     </pic:cNvPicPr>
                   </pic:nvPicPr>
                   <pic:blipFill>
-                    <a:blip r:embed="rId10"/>
+                    <a:blip r:embed="rId11"/>
                     <a:stretch>
                       <a:fillRect/>
                     </a:stretch>
@@ -802,7 +786,7 @@
           <w:rFonts w:eastAsia="SimSun"/>
         </w:rPr>
       </w:pPr>
-      <w:hyperlink r:id="rId11" w:history="1">
+      <w:hyperlink r:id="rId12" w:history="1">
         <w:r>
           <w:rPr>
             <w:rStyle w:val="Hyperlink"/>
@@ -1051,7 +1035,7 @@
                     </pic:cNvPicPr>
                   </pic:nvPicPr>
                   <pic:blipFill>
-                    <a:blip r:embed="rId12"/>
+                    <a:blip r:embed="rId13"/>
                     <a:stretch>
                       <a:fillRect/>
                     </a:stretch>
@@ -1301,7 +1285,7 @@
                     </pic:cNvPicPr>
                   </pic:nvPicPr>
                   <pic:blipFill>
-                    <a:blip r:embed="rId13"/>
+                    <a:blip r:embed="rId14"/>
                     <a:stretch>
                       <a:fillRect/>
                     </a:stretch>
@@ -1376,7 +1360,7 @@
                     </pic:cNvPicPr>
                   </pic:nvPicPr>
                   <pic:blipFill>
-                    <a:blip r:embed="rId14"/>
+                    <a:blip r:embed="rId15"/>
                     <a:stretch>
                       <a:fillRect/>
                     </a:stretch>
@@ -2173,10 +2157,10 @@
           <w:noProof/>
         </w:rPr>
         <w:drawing>
-          <wp:inline distT="0" distB="0" distL="0" distR="0" wp14:anchorId="5BCB8DE1" wp14:editId="2B0ECABB">
+          <wp:inline distT="0" distB="0" distL="0" distR="0" wp14:anchorId="5410F769" wp14:editId="29F05781">
             <wp:extent cx="3848100" cy="5514975"/>
             <wp:effectExtent l="0" t="0" r="0" b="9525"/>
-            <wp:docPr id="6" name="Picture 6" descr="Graphical user interface, text, application&#10;&#10;Description automatically generated"/>
+            <wp:docPr id="11" name="Picture 11" descr="Graphical user interface, text, application&#10;&#10;Description automatically generated"/>
             <wp:cNvGraphicFramePr>
               <a:graphicFrameLocks xmlns:a="http://schemas.openxmlformats.org/drawingml/2006/main" noChangeAspect="1"/>
             </wp:cNvGraphicFramePr>
@@ -2184,460 +2168,7 @@
               <a:graphicData uri="http://schemas.openxmlformats.org/drawingml/2006/picture">
                 <pic:pic xmlns:pic="http://schemas.openxmlformats.org/drawingml/2006/picture">
                   <pic:nvPicPr>
-                    <pic:cNvPr id="6" name="Picture 6" descr="Graphical user interface, text, application&#10;&#10;Description automatically generated"/>
-                    <pic:cNvPicPr/>
-                  </pic:nvPicPr>
-                  <pic:blipFill>
-                    <a:blip r:embed="rId15"/>
-                    <a:stretch>
-                      <a:fillRect/>
-                    </a:stretch>
-                  </pic:blipFill>
-                  <pic:spPr>
-                    <a:xfrm>
-                      <a:off x="0" y="0"/>
-                      <a:ext cx="3848100" cy="5514975"/>
-                    </a:xfrm>
-                    <a:prstGeom prst="rect">
-                      <a:avLst/>
-                    </a:prstGeom>
-                  </pic:spPr>
-                </pic:pic>
-              </a:graphicData>
-            </a:graphic>
-          </wp:inline>
-        </w:drawing>
-      </w:r>
-    </w:p>
-    <w:p>
-      <w:pPr>
-        <w:rPr>
-          <w:rFonts w:eastAsia="SimSun"/>
-        </w:rPr>
-      </w:pPr>
-      <w:r>
-        <w:rPr>
-          <w:rFonts w:eastAsia="SimSun"/>
-        </w:rPr>
-        <w:lastRenderedPageBreak/>
-        <w:t>注意：</w:t>
-      </w:r>
-      <w:r>
-        <w:rPr>
-          <w:rFonts w:eastAsia="SimSun"/>
-        </w:rPr>
-        <w:t xml:space="preserve">0.95 </w:t>
-      </w:r>
-      <w:r>
-        <w:rPr>
-          <w:rFonts w:eastAsia="SimSun"/>
-        </w:rPr>
-        <w:t>是</w:t>
-      </w:r>
-      <w:r>
-        <w:rPr>
-          <w:rFonts w:eastAsia="SimSun"/>
-        </w:rPr>
-        <w:t xml:space="preserve"> DDA </w:t>
-      </w:r>
-      <w:r>
-        <w:rPr>
-          <w:rFonts w:eastAsia="SimSun"/>
-        </w:rPr>
-        <w:t>数据库搜索中每个肽段谱图匹配</w:t>
-      </w:r>
-      <w:r>
-        <w:rPr>
-          <w:rFonts w:eastAsia="SimSun" w:hint="eastAsia"/>
-        </w:rPr>
-        <w:t>度</w:t>
-      </w:r>
-      <w:r>
-        <w:rPr>
-          <w:rFonts w:eastAsia="SimSun"/>
-        </w:rPr>
-        <w:t>计算的</w:t>
-      </w:r>
-      <w:r>
-        <w:rPr>
-          <w:rFonts w:eastAsia="SimSun"/>
-        </w:rPr>
-        <w:t xml:space="preserve"> </w:t>
-      </w:r>
-      <w:proofErr w:type="spellStart"/>
-      <w:r>
-        <w:rPr>
-          <w:rFonts w:eastAsia="SimSun"/>
-        </w:rPr>
-        <w:t>PeptideProphet</w:t>
-      </w:r>
-      <w:proofErr w:type="spellEnd"/>
-      <w:r>
-        <w:rPr>
-          <w:rFonts w:eastAsia="SimSun"/>
-        </w:rPr>
-        <w:t xml:space="preserve"> </w:t>
-      </w:r>
-      <w:r>
-        <w:rPr>
-          <w:rFonts w:eastAsia="SimSun"/>
-        </w:rPr>
-        <w:t>概率阈值</w:t>
-      </w:r>
-      <w:r>
-        <w:rPr>
-          <w:rFonts w:eastAsia="SimSun"/>
-        </w:rPr>
-        <w:t xml:space="preserve"> - </w:t>
-      </w:r>
-      <w:r>
-        <w:rPr>
-          <w:rFonts w:eastAsia="SimSun"/>
-        </w:rPr>
-        <w:t>在这个特定的数据集中，这</w:t>
-      </w:r>
-      <w:r>
-        <w:rPr>
-          <w:rFonts w:eastAsia="SimSun" w:hint="eastAsia"/>
-        </w:rPr>
-        <w:t>相当</w:t>
-      </w:r>
-      <w:r>
-        <w:rPr>
-          <w:rFonts w:eastAsia="SimSun"/>
-        </w:rPr>
-        <w:t>于</w:t>
-      </w:r>
-      <w:r>
-        <w:rPr>
-          <w:rFonts w:eastAsia="SimSun"/>
-        </w:rPr>
-        <w:t xml:space="preserve"> 0.2% </w:t>
-      </w:r>
-      <w:r>
-        <w:rPr>
-          <w:rFonts w:eastAsia="SimSun"/>
-        </w:rPr>
-        <w:t>的</w:t>
-      </w:r>
-      <w:r>
-        <w:rPr>
-          <w:rFonts w:eastAsia="SimSun"/>
-        </w:rPr>
-        <w:t xml:space="preserve"> PSM </w:t>
-      </w:r>
-      <w:r>
-        <w:rPr>
-          <w:rFonts w:eastAsia="SimSun"/>
-        </w:rPr>
-        <w:t>错误发现率，但此值在不同数据集中会有所不同，因此应在此处输入您要使用的错误发现率的</w:t>
-      </w:r>
-      <w:r>
-        <w:rPr>
-          <w:rFonts w:eastAsia="SimSun" w:hint="eastAsia"/>
-        </w:rPr>
-        <w:t>概率</w:t>
-      </w:r>
-      <w:r>
-        <w:rPr>
-          <w:rFonts w:eastAsia="SimSun"/>
-        </w:rPr>
-        <w:t>阈值。</w:t>
-      </w:r>
-    </w:p>
-    <w:p>
-      <w:pPr>
-        <w:pStyle w:val="ListParagraph"/>
-        <w:numPr>
-          <w:ilvl w:val="0"/>
-          <w:numId w:val="5"/>
-        </w:numPr>
-        <w:rPr>
-          <w:rFonts w:eastAsia="SimSun"/>
-        </w:rPr>
-      </w:pPr>
-      <w:r>
-        <w:rPr>
-          <w:rFonts w:eastAsia="SimSun"/>
-        </w:rPr>
-        <w:t>单击</w:t>
-      </w:r>
-      <w:r>
-        <w:rPr>
-          <w:rFonts w:eastAsia="SimSun"/>
-          <w:b/>
-        </w:rPr>
-        <w:t>添加文件</w:t>
-      </w:r>
-      <w:r>
-        <w:rPr>
-          <w:rFonts w:eastAsia="SimSun"/>
-        </w:rPr>
-        <w:t>按钮。</w:t>
-      </w:r>
-    </w:p>
-    <w:p>
-      <w:pPr>
-        <w:pStyle w:val="ListParagraph"/>
-        <w:numPr>
-          <w:ilvl w:val="0"/>
-          <w:numId w:val="5"/>
-        </w:numPr>
-        <w:rPr>
-          <w:rFonts w:eastAsia="SimSun"/>
-        </w:rPr>
-      </w:pPr>
-      <w:r>
-        <w:rPr>
-          <w:rFonts w:eastAsia="SimSun"/>
-        </w:rPr>
-        <w:t>导航到先前创建的</w:t>
-      </w:r>
-      <w:r>
-        <w:rPr>
-          <w:rFonts w:eastAsia="SimSun"/>
-        </w:rPr>
-        <w:t xml:space="preserve"> DIA-TTOF </w:t>
-      </w:r>
-      <w:r>
-        <w:rPr>
-          <w:rFonts w:eastAsia="SimSun"/>
-        </w:rPr>
-        <w:t>文件夹，并进入</w:t>
-      </w:r>
-      <w:r>
-        <w:rPr>
-          <w:rFonts w:eastAsia="SimSun"/>
-        </w:rPr>
-        <w:t xml:space="preserve"> </w:t>
-      </w:r>
-      <w:proofErr w:type="spellStart"/>
-      <w:r>
-        <w:rPr>
-          <w:rFonts w:eastAsia="SimSun"/>
-        </w:rPr>
-        <w:t>DDA_search</w:t>
-      </w:r>
-      <w:proofErr w:type="spellEnd"/>
-      <w:r>
-        <w:rPr>
-          <w:rFonts w:eastAsia="SimSun"/>
-        </w:rPr>
-        <w:t xml:space="preserve"> </w:t>
-      </w:r>
-      <w:r>
-        <w:rPr>
-          <w:rFonts w:eastAsia="SimSun"/>
-        </w:rPr>
-        <w:t>子文件夹。</w:t>
-      </w:r>
-    </w:p>
-    <w:p>
-      <w:pPr>
-        <w:pStyle w:val="ListParagraph"/>
-        <w:numPr>
-          <w:ilvl w:val="0"/>
-          <w:numId w:val="5"/>
-        </w:numPr>
-        <w:rPr>
-          <w:rFonts w:eastAsia="SimSun"/>
-        </w:rPr>
-      </w:pPr>
-      <w:r>
-        <w:rPr>
-          <w:rFonts w:eastAsia="SimSun"/>
-        </w:rPr>
-        <w:t>双击</w:t>
-      </w:r>
-      <w:r>
-        <w:rPr>
-          <w:rFonts w:eastAsia="SimSun"/>
-        </w:rPr>
-        <w:t xml:space="preserve"> "interact.pep.xml" </w:t>
-      </w:r>
-      <w:r>
-        <w:rPr>
-          <w:rFonts w:eastAsia="SimSun"/>
-        </w:rPr>
-        <w:t>文件。</w:t>
-      </w:r>
-    </w:p>
-    <w:p>
-      <w:pPr>
-        <w:pStyle w:val="ListParagraph"/>
-        <w:numPr>
-          <w:ilvl w:val="0"/>
-          <w:numId w:val="5"/>
-        </w:numPr>
-        <w:rPr>
-          <w:rFonts w:eastAsia="SimSun"/>
-        </w:rPr>
-      </w:pPr>
-      <w:r>
-        <w:rPr>
-          <w:rFonts w:eastAsia="SimSun"/>
-        </w:rPr>
-        <w:t>在</w:t>
-      </w:r>
-      <w:r>
-        <w:rPr>
-          <w:rFonts w:eastAsia="SimSun"/>
-        </w:rPr>
-        <w:t xml:space="preserve"> </w:t>
-      </w:r>
-      <w:proofErr w:type="spellStart"/>
-      <w:r>
-        <w:rPr>
-          <w:rFonts w:eastAsia="SimSun"/>
-          <w:b/>
-        </w:rPr>
-        <w:t>iRT</w:t>
-      </w:r>
-      <w:proofErr w:type="spellEnd"/>
-      <w:r>
-        <w:rPr>
-          <w:rFonts w:eastAsia="SimSun"/>
-          <w:b/>
-        </w:rPr>
-        <w:t xml:space="preserve"> </w:t>
-      </w:r>
-      <w:r>
-        <w:rPr>
-          <w:rFonts w:eastAsia="SimSun"/>
-          <w:b/>
-        </w:rPr>
-        <w:t>标准肽段</w:t>
-      </w:r>
-      <w:r>
-        <w:rPr>
-          <w:rFonts w:eastAsia="SimSun"/>
-        </w:rPr>
-        <w:t>下拉列表中，单击</w:t>
-      </w:r>
-      <w:r>
-        <w:rPr>
-          <w:rFonts w:eastAsia="SimSun"/>
-        </w:rPr>
-        <w:t xml:space="preserve"> "Biognosys-11 (iRT-C18)"</w:t>
-      </w:r>
-      <w:r>
-        <w:rPr>
-          <w:rFonts w:eastAsia="SimSun"/>
-        </w:rPr>
-        <w:t>。</w:t>
-      </w:r>
-    </w:p>
-    <w:p>
-      <w:pPr>
-        <w:pStyle w:val="ListParagraph"/>
-        <w:numPr>
-          <w:ilvl w:val="0"/>
-          <w:numId w:val="5"/>
-        </w:numPr>
-        <w:rPr>
-          <w:rFonts w:eastAsia="SimSun"/>
-        </w:rPr>
-      </w:pPr>
-      <w:r>
-        <w:rPr>
-          <w:rFonts w:eastAsia="SimSun"/>
-        </w:rPr>
-        <w:t>在</w:t>
-      </w:r>
-      <w:r>
-        <w:rPr>
-          <w:rFonts w:eastAsia="SimSun"/>
-          <w:b/>
-        </w:rPr>
-        <w:t>工作流程</w:t>
-      </w:r>
-      <w:r>
-        <w:rPr>
-          <w:rFonts w:eastAsia="SimSun"/>
-        </w:rPr>
-        <w:t>框中，单击</w:t>
-      </w:r>
-      <w:r>
-        <w:rPr>
-          <w:rFonts w:eastAsia="SimSun"/>
-        </w:rPr>
-        <w:t xml:space="preserve"> </w:t>
-      </w:r>
-      <w:r>
-        <w:rPr>
-          <w:rFonts w:eastAsia="SimSun"/>
-          <w:b/>
-        </w:rPr>
-        <w:t>DIA</w:t>
-      </w:r>
-      <w:r>
-        <w:rPr>
-          <w:rFonts w:eastAsia="SimSun"/>
-        </w:rPr>
-        <w:t xml:space="preserve"> </w:t>
-      </w:r>
-      <w:r>
-        <w:rPr>
-          <w:rFonts w:eastAsia="SimSun"/>
-        </w:rPr>
-        <w:t>选项。</w:t>
-      </w:r>
-    </w:p>
-    <w:p>
-      <w:pPr>
-        <w:rPr>
-          <w:rFonts w:eastAsia="SimSun"/>
-        </w:rPr>
-      </w:pPr>
-      <w:r>
-        <w:rPr>
-          <w:rFonts w:eastAsia="SimSun"/>
-        </w:rPr>
-        <w:t>向导中的</w:t>
-      </w:r>
-      <w:r>
-        <w:rPr>
-          <w:rFonts w:eastAsia="SimSun"/>
-          <w:b/>
-        </w:rPr>
-        <w:t>谱图库</w:t>
-      </w:r>
-      <w:r>
-        <w:rPr>
-          <w:rFonts w:eastAsia="SimSun"/>
-        </w:rPr>
-        <w:t>页面现在应显示如下：</w:t>
-      </w:r>
-      <w:r>
-        <w:rPr>
-          <w:rFonts w:eastAsia="SimSun"/>
-        </w:rPr>
-        <w:t xml:space="preserve"> </w:t>
-      </w:r>
-    </w:p>
-    <w:p>
-      <w:pPr>
-        <w:rPr>
-          <w:rFonts w:eastAsia="SimSun"/>
-        </w:rPr>
-      </w:pPr>
-      <w:r>
-        <w:rPr>
-          <w:noProof/>
-        </w:rPr>
-        <w:drawing>
-          <wp:inline distT="0" distB="0" distL="0" distR="0" wp14:anchorId="1F2DBAF5" wp14:editId="3869FCA1">
-            <wp:extent cx="3848100" cy="5514975"/>
-            <wp:effectExtent l="0" t="0" r="0" b="9525"/>
-            <wp:docPr id="5" name="Picture 5" descr="Graphical user interface, text, application, email&#10;&#10;Description automatically generated"/>
-            <wp:cNvGraphicFramePr>
-              <a:graphicFrameLocks xmlns:a="http://schemas.openxmlformats.org/drawingml/2006/main" noChangeAspect="1"/>
-            </wp:cNvGraphicFramePr>
-            <a:graphic xmlns:a="http://schemas.openxmlformats.org/drawingml/2006/main">
-              <a:graphicData uri="http://schemas.openxmlformats.org/drawingml/2006/picture">
-                <pic:pic xmlns:pic="http://schemas.openxmlformats.org/drawingml/2006/picture">
-                  <pic:nvPicPr>
-                    <pic:cNvPr id="8" name="Picture 8" descr="Graphical user interface, text, application, email&#10;&#10;Description automatically generated"/>
+                    <pic:cNvPr id="11" name="Picture 11" descr="Graphical user interface, text, application&#10;&#10;Description automatically generated"/>
                     <pic:cNvPicPr/>
                   </pic:nvPicPr>
                   <pic:blipFill>
@@ -2664,6 +2195,459 @@
     </w:p>
     <w:p>
       <w:pPr>
+        <w:rPr>
+          <w:rFonts w:eastAsia="SimSun"/>
+        </w:rPr>
+      </w:pPr>
+      <w:r>
+        <w:rPr>
+          <w:rFonts w:eastAsia="SimSun"/>
+        </w:rPr>
+        <w:lastRenderedPageBreak/>
+        <w:t>注意：</w:t>
+      </w:r>
+      <w:r>
+        <w:rPr>
+          <w:rFonts w:eastAsia="SimSun"/>
+        </w:rPr>
+        <w:t xml:space="preserve">0.95 </w:t>
+      </w:r>
+      <w:r>
+        <w:rPr>
+          <w:rFonts w:eastAsia="SimSun"/>
+        </w:rPr>
+        <w:t>是</w:t>
+      </w:r>
+      <w:r>
+        <w:rPr>
+          <w:rFonts w:eastAsia="SimSun"/>
+        </w:rPr>
+        <w:t xml:space="preserve"> DDA </w:t>
+      </w:r>
+      <w:r>
+        <w:rPr>
+          <w:rFonts w:eastAsia="SimSun"/>
+        </w:rPr>
+        <w:t>数据库搜索中每个肽段谱图匹配</w:t>
+      </w:r>
+      <w:r>
+        <w:rPr>
+          <w:rFonts w:eastAsia="SimSun" w:hint="eastAsia"/>
+        </w:rPr>
+        <w:t>度</w:t>
+      </w:r>
+      <w:r>
+        <w:rPr>
+          <w:rFonts w:eastAsia="SimSun"/>
+        </w:rPr>
+        <w:t>计算的</w:t>
+      </w:r>
+      <w:r>
+        <w:rPr>
+          <w:rFonts w:eastAsia="SimSun"/>
+        </w:rPr>
+        <w:t xml:space="preserve"> </w:t>
+      </w:r>
+      <w:proofErr w:type="spellStart"/>
+      <w:r>
+        <w:rPr>
+          <w:rFonts w:eastAsia="SimSun"/>
+        </w:rPr>
+        <w:t>PeptideProphet</w:t>
+      </w:r>
+      <w:proofErr w:type="spellEnd"/>
+      <w:r>
+        <w:rPr>
+          <w:rFonts w:eastAsia="SimSun"/>
+        </w:rPr>
+        <w:t xml:space="preserve"> </w:t>
+      </w:r>
+      <w:r>
+        <w:rPr>
+          <w:rFonts w:eastAsia="SimSun"/>
+        </w:rPr>
+        <w:t>概率阈值</w:t>
+      </w:r>
+      <w:r>
+        <w:rPr>
+          <w:rFonts w:eastAsia="SimSun"/>
+        </w:rPr>
+        <w:t xml:space="preserve"> - </w:t>
+      </w:r>
+      <w:r>
+        <w:rPr>
+          <w:rFonts w:eastAsia="SimSun"/>
+        </w:rPr>
+        <w:t>在这个特定的数据集中，这</w:t>
+      </w:r>
+      <w:r>
+        <w:rPr>
+          <w:rFonts w:eastAsia="SimSun" w:hint="eastAsia"/>
+        </w:rPr>
+        <w:t>相当</w:t>
+      </w:r>
+      <w:r>
+        <w:rPr>
+          <w:rFonts w:eastAsia="SimSun"/>
+        </w:rPr>
+        <w:t>于</w:t>
+      </w:r>
+      <w:r>
+        <w:rPr>
+          <w:rFonts w:eastAsia="SimSun"/>
+        </w:rPr>
+        <w:t xml:space="preserve"> 0.2% </w:t>
+      </w:r>
+      <w:r>
+        <w:rPr>
+          <w:rFonts w:eastAsia="SimSun"/>
+        </w:rPr>
+        <w:t>的</w:t>
+      </w:r>
+      <w:r>
+        <w:rPr>
+          <w:rFonts w:eastAsia="SimSun"/>
+        </w:rPr>
+        <w:t xml:space="preserve"> PSM </w:t>
+      </w:r>
+      <w:r>
+        <w:rPr>
+          <w:rFonts w:eastAsia="SimSun"/>
+        </w:rPr>
+        <w:t>错误发现率，但此值在不同数据集中会有所不同，因此应在此处输入您要使用的错误发现率的</w:t>
+      </w:r>
+      <w:r>
+        <w:rPr>
+          <w:rFonts w:eastAsia="SimSun" w:hint="eastAsia"/>
+        </w:rPr>
+        <w:t>概率</w:t>
+      </w:r>
+      <w:r>
+        <w:rPr>
+          <w:rFonts w:eastAsia="SimSun"/>
+        </w:rPr>
+        <w:t>阈值。</w:t>
+      </w:r>
+    </w:p>
+    <w:p>
+      <w:pPr>
+        <w:pStyle w:val="ListParagraph"/>
+        <w:numPr>
+          <w:ilvl w:val="0"/>
+          <w:numId w:val="5"/>
+        </w:numPr>
+        <w:rPr>
+          <w:rFonts w:eastAsia="SimSun"/>
+        </w:rPr>
+      </w:pPr>
+      <w:r>
+        <w:rPr>
+          <w:rFonts w:eastAsia="SimSun"/>
+        </w:rPr>
+        <w:t>单击</w:t>
+      </w:r>
+      <w:r>
+        <w:rPr>
+          <w:rFonts w:eastAsia="SimSun"/>
+          <w:b/>
+        </w:rPr>
+        <w:t>添加文件</w:t>
+      </w:r>
+      <w:r>
+        <w:rPr>
+          <w:rFonts w:eastAsia="SimSun"/>
+        </w:rPr>
+        <w:t>按钮。</w:t>
+      </w:r>
+    </w:p>
+    <w:p>
+      <w:pPr>
+        <w:pStyle w:val="ListParagraph"/>
+        <w:numPr>
+          <w:ilvl w:val="0"/>
+          <w:numId w:val="5"/>
+        </w:numPr>
+        <w:rPr>
+          <w:rFonts w:eastAsia="SimSun"/>
+        </w:rPr>
+      </w:pPr>
+      <w:r>
+        <w:rPr>
+          <w:rFonts w:eastAsia="SimSun"/>
+        </w:rPr>
+        <w:t>导航到先前创建的</w:t>
+      </w:r>
+      <w:r>
+        <w:rPr>
+          <w:rFonts w:eastAsia="SimSun"/>
+        </w:rPr>
+        <w:t xml:space="preserve"> DIA-TTOF </w:t>
+      </w:r>
+      <w:r>
+        <w:rPr>
+          <w:rFonts w:eastAsia="SimSun"/>
+        </w:rPr>
+        <w:t>文件夹，并进入</w:t>
+      </w:r>
+      <w:r>
+        <w:rPr>
+          <w:rFonts w:eastAsia="SimSun"/>
+        </w:rPr>
+        <w:t xml:space="preserve"> </w:t>
+      </w:r>
+      <w:proofErr w:type="spellStart"/>
+      <w:r>
+        <w:rPr>
+          <w:rFonts w:eastAsia="SimSun"/>
+        </w:rPr>
+        <w:t>DDA_search</w:t>
+      </w:r>
+      <w:proofErr w:type="spellEnd"/>
+      <w:r>
+        <w:rPr>
+          <w:rFonts w:eastAsia="SimSun"/>
+        </w:rPr>
+        <w:t xml:space="preserve"> </w:t>
+      </w:r>
+      <w:r>
+        <w:rPr>
+          <w:rFonts w:eastAsia="SimSun"/>
+        </w:rPr>
+        <w:t>子文件夹。</w:t>
+      </w:r>
+    </w:p>
+    <w:p>
+      <w:pPr>
+        <w:pStyle w:val="ListParagraph"/>
+        <w:numPr>
+          <w:ilvl w:val="0"/>
+          <w:numId w:val="5"/>
+        </w:numPr>
+        <w:rPr>
+          <w:rFonts w:eastAsia="SimSun"/>
+        </w:rPr>
+      </w:pPr>
+      <w:r>
+        <w:rPr>
+          <w:rFonts w:eastAsia="SimSun"/>
+        </w:rPr>
+        <w:t>双击</w:t>
+      </w:r>
+      <w:r>
+        <w:rPr>
+          <w:rFonts w:eastAsia="SimSun"/>
+        </w:rPr>
+        <w:t xml:space="preserve"> "interact.pep.xml" </w:t>
+      </w:r>
+      <w:r>
+        <w:rPr>
+          <w:rFonts w:eastAsia="SimSun"/>
+        </w:rPr>
+        <w:t>文件。</w:t>
+      </w:r>
+    </w:p>
+    <w:p>
+      <w:pPr>
+        <w:pStyle w:val="ListParagraph"/>
+        <w:numPr>
+          <w:ilvl w:val="0"/>
+          <w:numId w:val="5"/>
+        </w:numPr>
+        <w:rPr>
+          <w:rFonts w:eastAsia="SimSun"/>
+        </w:rPr>
+      </w:pPr>
+      <w:r>
+        <w:rPr>
+          <w:rFonts w:eastAsia="SimSun"/>
+        </w:rPr>
+        <w:t>在</w:t>
+      </w:r>
+      <w:r>
+        <w:rPr>
+          <w:rFonts w:eastAsia="SimSun"/>
+        </w:rPr>
+        <w:t xml:space="preserve"> </w:t>
+      </w:r>
+      <w:proofErr w:type="spellStart"/>
+      <w:r>
+        <w:rPr>
+          <w:rFonts w:eastAsia="SimSun"/>
+          <w:b/>
+        </w:rPr>
+        <w:t>iRT</w:t>
+      </w:r>
+      <w:proofErr w:type="spellEnd"/>
+      <w:r>
+        <w:rPr>
+          <w:rFonts w:eastAsia="SimSun"/>
+          <w:b/>
+        </w:rPr>
+        <w:t xml:space="preserve"> </w:t>
+      </w:r>
+      <w:r>
+        <w:rPr>
+          <w:rFonts w:eastAsia="SimSun"/>
+          <w:b/>
+        </w:rPr>
+        <w:t>标准肽段</w:t>
+      </w:r>
+      <w:r>
+        <w:rPr>
+          <w:rFonts w:eastAsia="SimSun"/>
+        </w:rPr>
+        <w:t>下拉列表中，单击</w:t>
+      </w:r>
+      <w:r>
+        <w:rPr>
+          <w:rFonts w:eastAsia="SimSun"/>
+        </w:rPr>
+        <w:t xml:space="preserve"> "Biognosys-11 (iRT-C18)"</w:t>
+      </w:r>
+      <w:r>
+        <w:rPr>
+          <w:rFonts w:eastAsia="SimSun"/>
+        </w:rPr>
+        <w:t>。</w:t>
+      </w:r>
+    </w:p>
+    <w:p>
+      <w:pPr>
+        <w:pStyle w:val="ListParagraph"/>
+        <w:numPr>
+          <w:ilvl w:val="0"/>
+          <w:numId w:val="5"/>
+        </w:numPr>
+        <w:rPr>
+          <w:rFonts w:eastAsia="SimSun"/>
+        </w:rPr>
+      </w:pPr>
+      <w:r>
+        <w:rPr>
+          <w:rFonts w:eastAsia="SimSun"/>
+        </w:rPr>
+        <w:t>在</w:t>
+      </w:r>
+      <w:r>
+        <w:rPr>
+          <w:rFonts w:eastAsia="SimSun"/>
+          <w:b/>
+        </w:rPr>
+        <w:t>工作流程</w:t>
+      </w:r>
+      <w:r>
+        <w:rPr>
+          <w:rFonts w:eastAsia="SimSun"/>
+        </w:rPr>
+        <w:t>框中，单击</w:t>
+      </w:r>
+      <w:r>
+        <w:rPr>
+          <w:rFonts w:eastAsia="SimSun"/>
+        </w:rPr>
+        <w:t xml:space="preserve"> </w:t>
+      </w:r>
+      <w:r>
+        <w:rPr>
+          <w:rFonts w:eastAsia="SimSun"/>
+          <w:b/>
+        </w:rPr>
+        <w:t>DIA</w:t>
+      </w:r>
+      <w:r>
+        <w:rPr>
+          <w:rFonts w:eastAsia="SimSun"/>
+        </w:rPr>
+        <w:t xml:space="preserve"> </w:t>
+      </w:r>
+      <w:r>
+        <w:rPr>
+          <w:rFonts w:eastAsia="SimSun"/>
+        </w:rPr>
+        <w:t>选项。</w:t>
+      </w:r>
+    </w:p>
+    <w:p>
+      <w:pPr>
+        <w:rPr>
+          <w:rFonts w:eastAsia="SimSun"/>
+        </w:rPr>
+      </w:pPr>
+      <w:r>
+        <w:rPr>
+          <w:rFonts w:eastAsia="SimSun"/>
+        </w:rPr>
+        <w:t>向导中的</w:t>
+      </w:r>
+      <w:r>
+        <w:rPr>
+          <w:rFonts w:eastAsia="SimSun"/>
+          <w:b/>
+        </w:rPr>
+        <w:t>谱图库</w:t>
+      </w:r>
+      <w:r>
+        <w:rPr>
+          <w:rFonts w:eastAsia="SimSun"/>
+        </w:rPr>
+        <w:t>页面现在应显示如下：</w:t>
+      </w:r>
+      <w:r>
+        <w:rPr>
+          <w:rFonts w:eastAsia="SimSun"/>
+        </w:rPr>
+        <w:t xml:space="preserve"> </w:t>
+      </w:r>
+    </w:p>
+    <w:p>
+      <w:pPr>
+        <w:rPr>
+          <w:rFonts w:eastAsia="SimSun"/>
+        </w:rPr>
+      </w:pPr>
+      <w:r>
+        <w:rPr>
+          <w:noProof/>
+        </w:rPr>
+        <w:drawing>
+          <wp:inline distT="0" distB="0" distL="0" distR="0" wp14:anchorId="18384030" wp14:editId="41033B18">
+            <wp:extent cx="3848100" cy="5514975"/>
+            <wp:effectExtent l="0" t="0" r="0" b="9525"/>
+            <wp:docPr id="12" name="Picture 12" descr="Graphical user interface, text, application, email&#10;&#10;Description automatically generated"/>
+            <wp:cNvGraphicFramePr>
+              <a:graphicFrameLocks xmlns:a="http://schemas.openxmlformats.org/drawingml/2006/main" noChangeAspect="1"/>
+            </wp:cNvGraphicFramePr>
+            <a:graphic xmlns:a="http://schemas.openxmlformats.org/drawingml/2006/main">
+              <a:graphicData uri="http://schemas.openxmlformats.org/drawingml/2006/picture">
+                <pic:pic xmlns:pic="http://schemas.openxmlformats.org/drawingml/2006/picture">
+                  <pic:nvPicPr>
+                    <pic:cNvPr id="12" name="Picture 12" descr="Graphical user interface, text, application, email&#10;&#10;Description automatically generated"/>
+                    <pic:cNvPicPr/>
+                  </pic:nvPicPr>
+                  <pic:blipFill>
+                    <a:blip r:embed="rId17"/>
+                    <a:stretch>
+                      <a:fillRect/>
+                    </a:stretch>
+                  </pic:blipFill>
+                  <pic:spPr>
+                    <a:xfrm>
+                      <a:off x="0" y="0"/>
+                      <a:ext cx="3848100" cy="5514975"/>
+                    </a:xfrm>
+                    <a:prstGeom prst="rect">
+                      <a:avLst/>
+                    </a:prstGeom>
+                  </pic:spPr>
+                </pic:pic>
+              </a:graphicData>
+            </a:graphic>
+          </wp:inline>
+        </w:drawing>
+      </w:r>
+    </w:p>
+    <w:p>
+      <w:pPr>
         <w:pStyle w:val="ListParagraph"/>
         <w:numPr>
           <w:ilvl w:val="0"/>
@@ -2684,14 +2668,7 @@
           <w:rFonts w:eastAsia="SimSun"/>
           <w:b/>
         </w:rPr>
-        <w:t>下一</w:t>
-      </w:r>
-      <w:r>
-        <w:rPr>
-          <w:rFonts w:eastAsia="SimSun" w:hint="eastAsia"/>
-          <w:b/>
-        </w:rPr>
-        <w:t>个</w:t>
+        <w:t>下一步</w:t>
       </w:r>
       <w:r>
         <w:rPr>
@@ -2865,7 +2842,7 @@
                     <pic:cNvPicPr/>
                   </pic:nvPicPr>
                   <pic:blipFill>
-                    <a:blip r:embed="rId17"/>
+                    <a:blip r:embed="rId18"/>
                     <a:stretch>
                       <a:fillRect/>
                     </a:stretch>
@@ -2962,7 +2939,7 @@
                     <pic:cNvPicPr/>
                   </pic:nvPicPr>
                   <pic:blipFill>
-                    <a:blip r:embed="rId18"/>
+                    <a:blip r:embed="rId19"/>
                     <a:stretch>
                       <a:fillRect/>
                     </a:stretch>
@@ -3435,7 +3412,7 @@
                     <pic:cNvPicPr/>
                   </pic:nvPicPr>
                   <pic:blipFill>
-                    <a:blip r:embed="rId19"/>
+                    <a:blip r:embed="rId20"/>
                     <a:stretch>
                       <a:fillRect/>
                     </a:stretch>
@@ -3519,10 +3496,10 @@
         </w:rPr>
         <w:lastRenderedPageBreak/>
         <w:drawing>
-          <wp:inline distT="0" distB="0" distL="0" distR="0" wp14:anchorId="023E6657" wp14:editId="2EE8CDD1">
-            <wp:extent cx="3848100" cy="5514975"/>
+          <wp:inline distT="0" distB="0" distL="0" distR="0" wp14:anchorId="3D311C5D" wp14:editId="2019FE8B">
+            <wp:extent cx="3848100" cy="5210175"/>
             <wp:effectExtent l="0" t="0" r="0" b="9525"/>
-            <wp:docPr id="21" name="Picture 21" descr="Text&#10;&#10;Description automatically generated"/>
+            <wp:docPr id="14" name="Picture 14" descr="Graphical user interface, text&#10;&#10;Description automatically generated"/>
             <wp:cNvGraphicFramePr>
               <a:graphicFrameLocks xmlns:a="http://schemas.openxmlformats.org/drawingml/2006/main" noChangeAspect="1"/>
             </wp:cNvGraphicFramePr>
@@ -3530,11 +3507,11 @@
               <a:graphicData uri="http://schemas.openxmlformats.org/drawingml/2006/picture">
                 <pic:pic xmlns:pic="http://schemas.openxmlformats.org/drawingml/2006/picture">
                   <pic:nvPicPr>
-                    <pic:cNvPr id="21" name="Picture 21" descr="Text&#10;&#10;Description automatically generated"/>
+                    <pic:cNvPr id="14" name="Picture 14" descr="Graphical user interface, text&#10;&#10;Description automatically generated"/>
                     <pic:cNvPicPr/>
                   </pic:nvPicPr>
                   <pic:blipFill>
-                    <a:blip r:embed="rId20"/>
+                    <a:blip r:embed="rId21"/>
                     <a:stretch>
                       <a:fillRect/>
                     </a:stretch>
@@ -3542,7 +3519,7 @@
                   <pic:spPr>
                     <a:xfrm>
                       <a:off x="0" y="0"/>
-                      <a:ext cx="3848100" cy="5514975"/>
+                      <a:ext cx="3848100" cy="5210175"/>
                     </a:xfrm>
                     <a:prstGeom prst="rect">
                       <a:avLst/>
@@ -3577,7 +3554,7 @@
           <w:rFonts w:eastAsia="SimSun"/>
           <w:b/>
         </w:rPr>
-        <w:t>下一个</w:t>
+        <w:t>下一步</w:t>
       </w:r>
       <w:r>
         <w:rPr>
@@ -3730,7 +3707,7 @@
           <w:rFonts w:eastAsia="SimSun"/>
           <w:b/>
         </w:rPr>
-        <w:t>下一个</w:t>
+        <w:t>下一步</w:t>
       </w:r>
       <w:r>
         <w:rPr>
@@ -3876,7 +3853,6 @@
               <w:rPr>
                 <w:rFonts w:eastAsia="SimSun"/>
               </w:rPr>
-              <w:lastRenderedPageBreak/>
               <w:t>注意：您可以保留表示母离子的离子类型</w:t>
             </w:r>
             <w:r>
@@ -3959,6 +3935,7 @@
         <w:rPr>
           <w:rFonts w:eastAsia="SimSun"/>
         </w:rPr>
+        <w:lastRenderedPageBreak/>
         <w:t>选中</w:t>
       </w:r>
       <w:r>
@@ -4020,10 +3997,10 @@
           <w:noProof/>
         </w:rPr>
         <w:drawing>
-          <wp:inline distT="0" distB="0" distL="0" distR="0" wp14:anchorId="68F8686F" wp14:editId="1CCB4B6F">
-            <wp:extent cx="3848100" cy="5514975"/>
+          <wp:inline distT="0" distB="0" distL="0" distR="0" wp14:anchorId="258D72B3" wp14:editId="3E75F9A5">
+            <wp:extent cx="3848100" cy="5210175"/>
             <wp:effectExtent l="0" t="0" r="0" b="9525"/>
-            <wp:docPr id="24" name="Picture 24" descr="Graphical user interface, application&#10;&#10;Description automatically generated"/>
+            <wp:docPr id="16" name="Picture 16" descr="Graphical user interface, application&#10;&#10;Description automatically generated"/>
             <wp:cNvGraphicFramePr>
               <a:graphicFrameLocks xmlns:a="http://schemas.openxmlformats.org/drawingml/2006/main" noChangeAspect="1"/>
             </wp:cNvGraphicFramePr>
@@ -4031,11 +4008,11 @@
               <a:graphicData uri="http://schemas.openxmlformats.org/drawingml/2006/picture">
                 <pic:pic xmlns:pic="http://schemas.openxmlformats.org/drawingml/2006/picture">
                   <pic:nvPicPr>
-                    <pic:cNvPr id="24" name="Picture 24" descr="Graphical user interface, application&#10;&#10;Description automatically generated"/>
+                    <pic:cNvPr id="16" name="Picture 16" descr="Graphical user interface, application&#10;&#10;Description automatically generated"/>
                     <pic:cNvPicPr/>
                   </pic:nvPicPr>
                   <pic:blipFill>
-                    <a:blip r:embed="rId21"/>
+                    <a:blip r:embed="rId22"/>
                     <a:stretch>
                       <a:fillRect/>
                     </a:stretch>
@@ -4043,7 +4020,7 @@
                   <pic:spPr>
                     <a:xfrm>
                       <a:off x="0" y="0"/>
-                      <a:ext cx="3848100" cy="5514975"/>
+                      <a:ext cx="3848100" cy="5210175"/>
                     </a:xfrm>
                     <a:prstGeom prst="rect">
                       <a:avLst/>
@@ -4084,7 +4061,7 @@
           <w:rFonts w:eastAsia="SimSun"/>
           <w:b/>
         </w:rPr>
-        <w:t>下一个</w:t>
+        <w:t>下一步</w:t>
       </w:r>
       <w:r>
         <w:rPr>
@@ -4234,7 +4211,6 @@
         <w:rPr>
           <w:rFonts w:eastAsia="SimSun"/>
         </w:rPr>
-        <w:lastRenderedPageBreak/>
         <w:t>在两个</w:t>
       </w:r>
       <w:r>
@@ -4242,7 +4218,14 @@
           <w:rFonts w:eastAsia="SimSun"/>
           <w:b/>
         </w:rPr>
-        <w:t>质量精度</w:t>
+        <w:t>质量</w:t>
+      </w:r>
+      <w:r>
+        <w:rPr>
+          <w:rFonts w:eastAsia="SimSun" w:hint="eastAsia"/>
+          <w:b/>
+        </w:rPr>
+        <w:t>准确度</w:t>
       </w:r>
       <w:r>
         <w:rPr>
@@ -4304,7 +4287,7 @@
         <w:rPr>
           <w:rFonts w:eastAsia="SimSun" w:hint="eastAsia"/>
         </w:rPr>
-        <w:t>隔离</w:t>
+        <w:t>分离</w:t>
       </w:r>
       <w:r>
         <w:rPr>
@@ -4415,6 +4398,7 @@
         <w:rPr>
           <w:rFonts w:eastAsia="SimSun"/>
         </w:rPr>
+        <w:lastRenderedPageBreak/>
         <w:t>在</w:t>
       </w:r>
       <w:r>
@@ -4422,7 +4406,7 @@
           <w:rFonts w:eastAsia="SimSun" w:hint="eastAsia"/>
           <w:b/>
         </w:rPr>
-        <w:t>隔离</w:t>
+        <w:t>分离</w:t>
       </w:r>
       <w:r>
         <w:rPr>
@@ -4492,7 +4476,7 @@
           <w:rFonts w:eastAsia="SimSun" w:hint="eastAsia"/>
           <w:b/>
         </w:rPr>
-        <w:t>隔离</w:t>
+        <w:t>分离</w:t>
       </w:r>
       <w:r>
         <w:rPr>
@@ -4580,7 +4564,7 @@
           <w:rFonts w:eastAsia="SimSun" w:hint="eastAsia"/>
           <w:b/>
         </w:rPr>
-        <w:t>隔离</w:t>
+        <w:t>分离</w:t>
       </w:r>
       <w:r>
         <w:rPr>
@@ -4723,7 +4707,7 @@
           <w:rFonts w:eastAsia="SimSun" w:hint="eastAsia"/>
           <w:b/>
         </w:rPr>
-        <w:t>隔离</w:t>
+        <w:t>分离</w:t>
       </w:r>
       <w:r>
         <w:rPr>
@@ -4750,10 +4734,10 @@
           <w:noProof/>
         </w:rPr>
         <w:drawing>
-          <wp:inline distT="0" distB="0" distL="0" distR="0" wp14:anchorId="33D44A35" wp14:editId="722F97D0">
+          <wp:inline distT="0" distB="0" distL="0" distR="0" wp14:anchorId="4A3BFCE2" wp14:editId="7A614C2E">
             <wp:extent cx="4381500" cy="5353050"/>
             <wp:effectExtent l="0" t="0" r="0" b="0"/>
-            <wp:docPr id="25" name="Picture 25" descr="Table&#10;&#10;Description automatically generated"/>
+            <wp:docPr id="2" name="Picture 2" descr="Table&#10;&#10;Description automatically generated"/>
             <wp:cNvGraphicFramePr>
               <a:graphicFrameLocks xmlns:a="http://schemas.openxmlformats.org/drawingml/2006/main" noChangeAspect="1"/>
             </wp:cNvGraphicFramePr>
@@ -4761,11 +4745,11 @@
               <a:graphicData uri="http://schemas.openxmlformats.org/drawingml/2006/picture">
                 <pic:pic xmlns:pic="http://schemas.openxmlformats.org/drawingml/2006/picture">
                   <pic:nvPicPr>
-                    <pic:cNvPr id="25" name="Picture 25" descr="Table&#10;&#10;Description automatically generated"/>
+                    <pic:cNvPr id="2" name="Picture 2" descr="Table&#10;&#10;Description automatically generated"/>
                     <pic:cNvPicPr/>
                   </pic:nvPicPr>
                   <pic:blipFill>
-                    <a:blip r:embed="rId22"/>
+                    <a:blip r:embed="rId23"/>
                     <a:stretch>
                       <a:fillRect/>
                     </a:stretch>
@@ -4796,7 +4780,6 @@
         <w:rPr>
           <w:rFonts w:eastAsia="SimSun"/>
         </w:rPr>
-        <w:lastRenderedPageBreak/>
         <w:t xml:space="preserve">Skyline </w:t>
       </w:r>
       <w:r>
@@ -4815,7 +4798,7 @@
         <w:rPr>
           <w:rFonts w:eastAsia="SimSun" w:hint="eastAsia"/>
         </w:rPr>
-        <w:t>隔离</w:t>
+        <w:t>分离</w:t>
       </w:r>
       <w:r>
         <w:rPr>
@@ -4891,7 +4874,7 @@
         <w:rPr>
           <w:rFonts w:eastAsia="SimSun" w:hint="eastAsia"/>
         </w:rPr>
-        <w:t>隔离</w:t>
+        <w:t>分离</w:t>
       </w:r>
       <w:r>
         <w:rPr>
@@ -4948,7 +4931,7 @@
           <w:rFonts w:eastAsia="SimSun" w:hint="eastAsia"/>
           <w:b/>
         </w:rPr>
-        <w:t>隔离</w:t>
+        <w:t>分离</w:t>
       </w:r>
       <w:r>
         <w:rPr>
@@ -4998,6 +4981,7 @@
         <w:rPr>
           <w:rFonts w:eastAsia="SimSun"/>
         </w:rPr>
+        <w:lastRenderedPageBreak/>
         <w:t>您会看到</w:t>
       </w:r>
       <w:r>
@@ -5087,7 +5071,7 @@
         <w:rPr>
           <w:rFonts w:eastAsia="SimSun" w:hint="eastAsia"/>
         </w:rPr>
-        <w:t>隔离</w:t>
+        <w:t>分离</w:t>
       </w:r>
       <w:r>
         <w:rPr>
@@ -5151,10 +5135,10 @@
           <w:noProof/>
         </w:rPr>
         <w:drawing>
-          <wp:inline distT="0" distB="0" distL="0" distR="0" wp14:anchorId="413C095A" wp14:editId="51AE83AD">
+          <wp:inline distT="0" distB="0" distL="0" distR="0" wp14:anchorId="4E1F16A0" wp14:editId="27ECE37B">
             <wp:extent cx="5756910" cy="3282950"/>
             <wp:effectExtent l="0" t="0" r="0" b="0"/>
-            <wp:docPr id="26" name="Picture 26" descr="Graphical user interface, chart, line chart&#10;&#10;Description automatically generated"/>
+            <wp:docPr id="7" name="Picture 7" descr="Graphical user interface, chart, line chart&#10;&#10;Description automatically generated"/>
             <wp:cNvGraphicFramePr>
               <a:graphicFrameLocks xmlns:a="http://schemas.openxmlformats.org/drawingml/2006/main" noChangeAspect="1"/>
             </wp:cNvGraphicFramePr>
@@ -5162,11 +5146,11 @@
               <a:graphicData uri="http://schemas.openxmlformats.org/drawingml/2006/picture">
                 <pic:pic xmlns:pic="http://schemas.openxmlformats.org/drawingml/2006/picture">
                   <pic:nvPicPr>
-                    <pic:cNvPr id="26" name="Picture 26" descr="Graphical user interface, chart, line chart&#10;&#10;Description automatically generated"/>
+                    <pic:cNvPr id="7" name="Picture 7" descr="Graphical user interface, chart, line chart&#10;&#10;Description automatically generated"/>
                     <pic:cNvPicPr/>
                   </pic:nvPicPr>
                   <pic:blipFill>
-                    <a:blip r:embed="rId23"/>
+                    <a:blip r:embed="rId24"/>
                     <a:stretch>
                       <a:fillRect/>
                     </a:stretch>
@@ -5274,7 +5258,7 @@
         <w:rPr>
           <w:rFonts w:eastAsia="SimSun" w:hint="eastAsia"/>
         </w:rPr>
-        <w:t>隔离</w:t>
+        <w:t>分离</w:t>
       </w:r>
       <w:r>
         <w:rPr>
@@ -5343,7 +5327,7 @@
           <w:rFonts w:eastAsia="SimSun" w:hint="eastAsia"/>
           <w:b/>
         </w:rPr>
-        <w:t>隔离</w:t>
+        <w:t>分离</w:t>
       </w:r>
       <w:r>
         <w:rPr>
@@ -5404,10 +5388,10 @@
         </w:rPr>
         <w:lastRenderedPageBreak/>
         <w:drawing>
-          <wp:inline distT="0" distB="0" distL="0" distR="0" wp14:anchorId="7CE51DD5" wp14:editId="7CB676AD">
-            <wp:extent cx="3848100" cy="5514975"/>
+          <wp:inline distT="0" distB="0" distL="0" distR="0" wp14:anchorId="2FB564A6" wp14:editId="5CE2F9E9">
+            <wp:extent cx="3848100" cy="5210175"/>
             <wp:effectExtent l="0" t="0" r="0" b="9525"/>
-            <wp:docPr id="28" name="Picture 28" descr="Graphical user interface, application&#10;&#10;Description automatically generated"/>
+            <wp:docPr id="8" name="Picture 8" descr="Graphical user interface, application&#10;&#10;Description automatically generated"/>
             <wp:cNvGraphicFramePr>
               <a:graphicFrameLocks xmlns:a="http://schemas.openxmlformats.org/drawingml/2006/main" noChangeAspect="1"/>
             </wp:cNvGraphicFramePr>
@@ -5415,11 +5399,11 @@
               <a:graphicData uri="http://schemas.openxmlformats.org/drawingml/2006/picture">
                 <pic:pic xmlns:pic="http://schemas.openxmlformats.org/drawingml/2006/picture">
                   <pic:nvPicPr>
-                    <pic:cNvPr id="28" name="Picture 28" descr="Graphical user interface, application&#10;&#10;Description automatically generated"/>
+                    <pic:cNvPr id="8" name="Picture 8" descr="Graphical user interface, application&#10;&#10;Description automatically generated"/>
                     <pic:cNvPicPr/>
                   </pic:nvPicPr>
                   <pic:blipFill>
-                    <a:blip r:embed="rId24"/>
+                    <a:blip r:embed="rId25"/>
                     <a:stretch>
                       <a:fillRect/>
                     </a:stretch>
@@ -5427,7 +5411,7 @@
                   <pic:spPr>
                     <a:xfrm>
                       <a:off x="0" y="0"/>
-                      <a:ext cx="3848100" cy="5514975"/>
+                      <a:ext cx="3848100" cy="5210175"/>
                     </a:xfrm>
                     <a:prstGeom prst="rect">
                       <a:avLst/>
@@ -5462,7 +5446,7 @@
           <w:rFonts w:eastAsia="SimSun"/>
           <w:b/>
         </w:rPr>
-        <w:t>下一个</w:t>
+        <w:t>下一步</w:t>
       </w:r>
       <w:r>
         <w:rPr>
@@ -5884,7 +5868,7 @@
                     <pic:cNvPicPr/>
                   </pic:nvPicPr>
                   <pic:blipFill>
-                    <a:blip r:embed="rId25"/>
+                    <a:blip r:embed="rId26"/>
                     <a:stretch>
                       <a:fillRect/>
                     </a:stretch>
@@ -5988,7 +5972,7 @@
                     <pic:cNvPicPr/>
                   </pic:nvPicPr>
                   <pic:blipFill>
-                    <a:blip r:embed="rId26"/>
+                    <a:blip r:embed="rId27"/>
                     <a:stretch>
                       <a:fillRect/>
                     </a:stretch>
@@ -6253,7 +6237,7 @@
                     <pic:cNvPicPr/>
                   </pic:nvPicPr>
                   <pic:blipFill>
-                    <a:blip r:embed="rId27"/>
+                    <a:blip r:embed="rId28"/>
                     <a:stretch>
                       <a:fillRect/>
                     </a:stretch>
@@ -6428,7 +6412,7 @@
                     <pic:cNvPicPr/>
                   </pic:nvPicPr>
                   <pic:blipFill>
-                    <a:blip r:embed="rId28"/>
+                    <a:blip r:embed="rId29"/>
                     <a:stretch>
                       <a:fillRect/>
                     </a:stretch>
@@ -6995,10 +6979,11 @@
       </w:r>
       <w:r>
         <w:rPr>
-          <w:rFonts w:eastAsia="SimSun"/>
-          <w:b/>
-        </w:rPr>
-        <w:t>适用于</w:t>
+          <w:rFonts w:eastAsia="SimSun" w:hint="eastAsia"/>
+          <w:b/>
+          <w:bCs/>
+        </w:rPr>
+        <w:t>应用于</w:t>
       </w:r>
       <w:r>
         <w:rPr>
@@ -7248,7 +7233,7 @@
                     <pic:cNvPicPr/>
                   </pic:nvPicPr>
                   <pic:blipFill>
-                    <a:blip r:embed="rId29"/>
+                    <a:blip r:embed="rId30"/>
                     <a:stretch>
                       <a:fillRect/>
                     </a:stretch>
@@ -7462,10 +7447,10 @@
       </w:r>
       <w:r>
         <w:rPr>
-          <w:rFonts w:eastAsia="SimSun"/>
-          <w:b/>
-        </w:rPr>
-        <w:t>适用于</w:t>
+          <w:rFonts w:eastAsia="SimSun" w:hint="eastAsia"/>
+          <w:b/>
+        </w:rPr>
+        <w:t>应用于</w:t>
       </w:r>
       <w:r>
         <w:rPr>
@@ -7930,7 +7915,7 @@
                     <pic:cNvPicPr/>
                   </pic:nvPicPr>
                   <pic:blipFill>
-                    <a:blip r:embed="rId30"/>
+                    <a:blip r:embed="rId31"/>
                     <a:stretch>
                       <a:fillRect/>
                     </a:stretch>
@@ -8696,7 +8681,7 @@
                     <pic:cNvPicPr/>
                   </pic:nvPicPr>
                   <pic:blipFill rotWithShape="1">
-                    <a:blip r:embed="rId31">
+                    <a:blip r:embed="rId32">
                       <a:extLst>
                         <a:ext uri="{28A0092B-C50C-407E-A947-70E740481C1C}">
                           <a14:useLocalDpi xmlns:a14="http://schemas.microsoft.com/office/drawing/2010/main" val="0"/>
@@ -8762,7 +8747,7 @@
                     <pic:cNvPicPr/>
                   </pic:nvPicPr>
                   <pic:blipFill rotWithShape="1">
-                    <a:blip r:embed="rId32">
+                    <a:blip r:embed="rId33">
                       <a:extLst>
                         <a:ext uri="{28A0092B-C50C-407E-A947-70E740481C1C}">
                           <a14:useLocalDpi xmlns:a14="http://schemas.microsoft.com/office/drawing/2010/main" val="0"/>
@@ -8888,270 +8873,6 @@
                     <pic:cNvPicPr/>
                   </pic:nvPicPr>
                   <pic:blipFill>
-                    <a:blip r:embed="rId33"/>
-                    <a:stretch>
-                      <a:fillRect/>
-                    </a:stretch>
-                  </pic:blipFill>
-                  <pic:spPr>
-                    <a:xfrm>
-                      <a:off x="0" y="0"/>
-                      <a:ext cx="5756910" cy="4241800"/>
-                    </a:xfrm>
-                    <a:prstGeom prst="rect">
-                      <a:avLst/>
-                    </a:prstGeom>
-                  </pic:spPr>
-                </pic:pic>
-              </a:graphicData>
-            </a:graphic>
-          </wp:inline>
-        </w:drawing>
-      </w:r>
-    </w:p>
-    <w:p>
-      <w:pPr>
-        <w:pStyle w:val="ListParagraph"/>
-        <w:numPr>
-          <w:ilvl w:val="0"/>
-          <w:numId w:val="17"/>
-        </w:numPr>
-        <w:rPr>
-          <w:rFonts w:eastAsia="SimSun"/>
-        </w:rPr>
-      </w:pPr>
-      <w:r>
-        <w:rPr>
-          <w:rFonts w:eastAsia="SimSun"/>
-        </w:rPr>
-        <w:lastRenderedPageBreak/>
-        <w:t>单击第一个大肠杆菌蛋白质：</w:t>
-      </w:r>
-      <w:r>
-        <w:rPr>
-          <w:rFonts w:eastAsia="SimSun"/>
-        </w:rPr>
-        <w:t>"</w:t>
-      </w:r>
-      <w:bookmarkStart w:id="1" w:name="OLE_LINK2"/>
-      <w:bookmarkStart w:id="2" w:name="OLE_LINK1"/>
-      <w:r>
-        <w:rPr>
-          <w:rFonts w:eastAsia="SimSun"/>
-        </w:rPr>
-        <w:t>sp|P63284|CLPB_ECOLI</w:t>
-      </w:r>
-      <w:bookmarkEnd w:id="1"/>
-      <w:bookmarkEnd w:id="2"/>
-      <w:r>
-        <w:rPr>
-          <w:rFonts w:eastAsia="SimSun"/>
-        </w:rPr>
-        <w:t>"</w:t>
-      </w:r>
-      <w:r>
-        <w:rPr>
-          <w:rFonts w:eastAsia="SimSun"/>
-        </w:rPr>
-        <w:t>。</w:t>
-      </w:r>
-    </w:p>
-    <w:p>
-      <w:pPr>
-        <w:rPr>
-          <w:rFonts w:eastAsia="SimSun"/>
-        </w:rPr>
-      </w:pPr>
-      <w:r>
-        <w:rPr>
-          <w:rFonts w:eastAsia="SimSun"/>
-        </w:rPr>
-        <w:t>您应当会在各种图表（色谱图、峰面积和保留时间重复测定图）中看到该蛋白质的所有肽段。</w:t>
-      </w:r>
-      <w:r>
-        <w:rPr>
-          <w:rFonts w:ascii="Calibri" w:eastAsia="SimSun" w:hAnsi="Calibri" w:cs="Arial" w:hint="eastAsia"/>
-          <w:lang w:bidi="ar"/>
-        </w:rPr>
-        <w:t>上面的截屏展示了一个蛋白质被选择后，组成它的所有肽段被汇总在每个视图中（除了库匹配窗口未显示任何内容）</w:t>
-      </w:r>
-      <w:r>
-        <w:rPr>
-          <w:rFonts w:eastAsia="SimSun"/>
-        </w:rPr>
-        <w:t>。</w:t>
-      </w:r>
-    </w:p>
-    <w:p>
-      <w:pPr>
-        <w:rPr>
-          <w:rFonts w:eastAsia="SimSun"/>
-        </w:rPr>
-      </w:pPr>
-      <w:r>
-        <w:rPr>
-          <w:rFonts w:eastAsia="SimSun"/>
-        </w:rPr>
-        <w:t>根据您在</w:t>
-      </w:r>
-      <w:r>
-        <w:rPr>
-          <w:rFonts w:eastAsia="SimSun"/>
-          <w:b/>
-        </w:rPr>
-        <w:t>峰面积</w:t>
-      </w:r>
-      <w:r>
-        <w:rPr>
-          <w:rFonts w:eastAsia="SimSun"/>
-          <w:b/>
-        </w:rPr>
-        <w:t>-</w:t>
-      </w:r>
-      <w:r>
-        <w:rPr>
-          <w:rFonts w:eastAsia="SimSun"/>
-          <w:b/>
-        </w:rPr>
-        <w:t>重复测定比较</w:t>
-      </w:r>
-      <w:r>
-        <w:rPr>
-          <w:rFonts w:eastAsia="SimSun"/>
-        </w:rPr>
-        <w:t>图中看到的结果，该蛋白质是否受到差异化的</w:t>
-      </w:r>
-      <w:r>
-        <w:rPr>
-          <w:rFonts w:eastAsia="SimSun" w:hint="eastAsia"/>
-        </w:rPr>
-        <w:t>调控</w:t>
-      </w:r>
-      <w:r>
-        <w:rPr>
-          <w:rFonts w:eastAsia="SimSun"/>
-        </w:rPr>
-        <w:t>？回想一下，对于大肠杆菌，</w:t>
-      </w:r>
-      <w:r>
-        <w:rPr>
-          <w:rFonts w:eastAsia="SimSun"/>
-        </w:rPr>
-        <w:t xml:space="preserve">A:B </w:t>
-      </w:r>
-      <w:r>
-        <w:rPr>
-          <w:rFonts w:eastAsia="SimSun"/>
-        </w:rPr>
-        <w:t>之间的预期倍数变化率为</w:t>
-      </w:r>
-      <w:r>
-        <w:rPr>
-          <w:rFonts w:eastAsia="SimSun"/>
-        </w:rPr>
-        <w:t xml:space="preserve"> 4:1</w:t>
-      </w:r>
-      <w:r>
-        <w:rPr>
-          <w:rFonts w:eastAsia="SimSun"/>
-        </w:rPr>
-        <w:t>。</w:t>
-      </w:r>
-    </w:p>
-    <w:p>
-      <w:pPr>
-        <w:pStyle w:val="ListParagraph"/>
-        <w:numPr>
-          <w:ilvl w:val="0"/>
-          <w:numId w:val="18"/>
-        </w:numPr>
-        <w:rPr>
-          <w:rFonts w:eastAsia="SimSun"/>
-        </w:rPr>
-      </w:pPr>
-      <w:r>
-        <w:rPr>
-          <w:rFonts w:eastAsia="SimSun"/>
-        </w:rPr>
-        <w:t>选择此蛋白质中的</w:t>
-      </w:r>
-      <w:r>
-        <w:rPr>
-          <w:rFonts w:eastAsia="SimSun"/>
-        </w:rPr>
-        <w:t xml:space="preserve"> </w:t>
-      </w:r>
-      <w:bookmarkStart w:id="3" w:name="OLE_LINK3"/>
-      <w:bookmarkStart w:id="4" w:name="OLE_LINK4"/>
-      <w:r>
-        <w:rPr>
-          <w:rFonts w:eastAsia="SimSun"/>
-        </w:rPr>
-        <w:t>LPQVEGTGGDVQPSQDLVR</w:t>
-      </w:r>
-      <w:bookmarkEnd w:id="3"/>
-      <w:bookmarkEnd w:id="4"/>
-      <w:r>
-        <w:rPr>
-          <w:rFonts w:eastAsia="SimSun"/>
-        </w:rPr>
-        <w:t xml:space="preserve"> </w:t>
-      </w:r>
-      <w:r>
-        <w:rPr>
-          <w:rFonts w:eastAsia="SimSun"/>
-        </w:rPr>
-        <w:t>肽段。</w:t>
-      </w:r>
-    </w:p>
-    <w:p>
-      <w:pPr>
-        <w:rPr>
-          <w:rFonts w:eastAsia="SimSun"/>
-        </w:rPr>
-      </w:pPr>
-      <w:r>
-        <w:rPr>
-          <w:rFonts w:eastAsia="SimSun"/>
-        </w:rPr>
-        <w:t>您将在所有这些视图中获得该肽段的特定信息，如下所示：</w:t>
-      </w:r>
-    </w:p>
-    <w:p>
-      <w:pPr>
-        <w:ind w:left="360"/>
-        <w:jc w:val="both"/>
-        <w:rPr>
-          <w:rFonts w:ascii="Arial" w:eastAsia="SimSun" w:hAnsi="Arial" w:cs="Arial"/>
-        </w:rPr>
-      </w:pPr>
-    </w:p>
-    <w:p>
-      <w:pPr>
-        <w:rPr>
-          <w:rFonts w:ascii="Arial" w:eastAsia="SimSun" w:hAnsi="Arial" w:cs="Arial"/>
-        </w:rPr>
-      </w:pPr>
-      <w:r>
-        <w:rPr>
-          <w:noProof/>
-        </w:rPr>
-        <w:drawing>
-          <wp:inline distT="0" distB="0" distL="0" distR="0" wp14:anchorId="7F43A7FB" wp14:editId="7CD51AC1">
-            <wp:extent cx="5756910" cy="4241800"/>
-            <wp:effectExtent l="0" t="0" r="0" b="6350"/>
-            <wp:docPr id="41" name="Picture 41" descr="Graphical user interface&#10;&#10;Description automatically generated"/>
-            <wp:cNvGraphicFramePr>
-              <a:graphicFrameLocks xmlns:a="http://schemas.openxmlformats.org/drawingml/2006/main" noChangeAspect="1"/>
-            </wp:cNvGraphicFramePr>
-            <a:graphic xmlns:a="http://schemas.openxmlformats.org/drawingml/2006/main">
-              <a:graphicData uri="http://schemas.openxmlformats.org/drawingml/2006/picture">
-                <pic:pic xmlns:pic="http://schemas.openxmlformats.org/drawingml/2006/picture">
-                  <pic:nvPicPr>
-                    <pic:cNvPr id="41" name="Picture 41" descr="Graphical user interface&#10;&#10;Description automatically generated"/>
-                    <pic:cNvPicPr/>
-                  </pic:nvPicPr>
-                  <pic:blipFill>
                     <a:blip r:embed="rId34"/>
                     <a:stretch>
                       <a:fillRect/>
@@ -9175,6 +8896,270 @@
     </w:p>
     <w:p>
       <w:pPr>
+        <w:pStyle w:val="ListParagraph"/>
+        <w:numPr>
+          <w:ilvl w:val="0"/>
+          <w:numId w:val="17"/>
+        </w:numPr>
+        <w:rPr>
+          <w:rFonts w:eastAsia="SimSun"/>
+        </w:rPr>
+      </w:pPr>
+      <w:r>
+        <w:rPr>
+          <w:rFonts w:eastAsia="SimSun"/>
+        </w:rPr>
+        <w:lastRenderedPageBreak/>
+        <w:t>单击第一个大肠杆菌蛋白质：</w:t>
+      </w:r>
+      <w:r>
+        <w:rPr>
+          <w:rFonts w:eastAsia="SimSun"/>
+        </w:rPr>
+        <w:t>"</w:t>
+      </w:r>
+      <w:bookmarkStart w:id="1" w:name="OLE_LINK2"/>
+      <w:bookmarkStart w:id="2" w:name="OLE_LINK1"/>
+      <w:r>
+        <w:rPr>
+          <w:rFonts w:eastAsia="SimSun"/>
+        </w:rPr>
+        <w:t>sp|P63284|CLPB_ECOLI</w:t>
+      </w:r>
+      <w:bookmarkEnd w:id="1"/>
+      <w:bookmarkEnd w:id="2"/>
+      <w:r>
+        <w:rPr>
+          <w:rFonts w:eastAsia="SimSun"/>
+        </w:rPr>
+        <w:t>"</w:t>
+      </w:r>
+      <w:r>
+        <w:rPr>
+          <w:rFonts w:eastAsia="SimSun"/>
+        </w:rPr>
+        <w:t>。</w:t>
+      </w:r>
+    </w:p>
+    <w:p>
+      <w:pPr>
+        <w:rPr>
+          <w:rFonts w:eastAsia="SimSun"/>
+        </w:rPr>
+      </w:pPr>
+      <w:r>
+        <w:rPr>
+          <w:rFonts w:eastAsia="SimSun"/>
+        </w:rPr>
+        <w:t>您应当会在各种图表（色谱图、峰面积和保留时间重复测定图）中看到该蛋白质的所有肽段。</w:t>
+      </w:r>
+      <w:r>
+        <w:rPr>
+          <w:rFonts w:ascii="Calibri" w:eastAsia="SimSun" w:hAnsi="Calibri" w:cs="Arial" w:hint="eastAsia"/>
+          <w:lang w:bidi="ar"/>
+        </w:rPr>
+        <w:t>上面的截屏展示了一个蛋白质被选择后，组成它的所有肽段被汇总在每个视图中（除了库匹配窗口未显示任何内容）</w:t>
+      </w:r>
+      <w:r>
+        <w:rPr>
+          <w:rFonts w:eastAsia="SimSun"/>
+        </w:rPr>
+        <w:t>。</w:t>
+      </w:r>
+    </w:p>
+    <w:p>
+      <w:pPr>
+        <w:rPr>
+          <w:rFonts w:eastAsia="SimSun"/>
+        </w:rPr>
+      </w:pPr>
+      <w:r>
+        <w:rPr>
+          <w:rFonts w:eastAsia="SimSun"/>
+        </w:rPr>
+        <w:t>根据您在</w:t>
+      </w:r>
+      <w:r>
+        <w:rPr>
+          <w:rFonts w:eastAsia="SimSun"/>
+          <w:b/>
+        </w:rPr>
+        <w:t>峰面积</w:t>
+      </w:r>
+      <w:r>
+        <w:rPr>
+          <w:rFonts w:eastAsia="SimSun"/>
+          <w:b/>
+        </w:rPr>
+        <w:t>-</w:t>
+      </w:r>
+      <w:r>
+        <w:rPr>
+          <w:rFonts w:eastAsia="SimSun"/>
+          <w:b/>
+        </w:rPr>
+        <w:t>重复测定比较</w:t>
+      </w:r>
+      <w:r>
+        <w:rPr>
+          <w:rFonts w:eastAsia="SimSun"/>
+        </w:rPr>
+        <w:t>图中看到的结果，该蛋白质是否受到差异化的</w:t>
+      </w:r>
+      <w:r>
+        <w:rPr>
+          <w:rFonts w:eastAsia="SimSun" w:hint="eastAsia"/>
+        </w:rPr>
+        <w:t>调控</w:t>
+      </w:r>
+      <w:r>
+        <w:rPr>
+          <w:rFonts w:eastAsia="SimSun"/>
+        </w:rPr>
+        <w:t>？回想一下，对于大肠杆菌，</w:t>
+      </w:r>
+      <w:r>
+        <w:rPr>
+          <w:rFonts w:eastAsia="SimSun"/>
+        </w:rPr>
+        <w:t xml:space="preserve">A:B </w:t>
+      </w:r>
+      <w:r>
+        <w:rPr>
+          <w:rFonts w:eastAsia="SimSun"/>
+        </w:rPr>
+        <w:t>之间的预期倍数变化率为</w:t>
+      </w:r>
+      <w:r>
+        <w:rPr>
+          <w:rFonts w:eastAsia="SimSun"/>
+        </w:rPr>
+        <w:t xml:space="preserve"> 4:1</w:t>
+      </w:r>
+      <w:r>
+        <w:rPr>
+          <w:rFonts w:eastAsia="SimSun"/>
+        </w:rPr>
+        <w:t>。</w:t>
+      </w:r>
+    </w:p>
+    <w:p>
+      <w:pPr>
+        <w:pStyle w:val="ListParagraph"/>
+        <w:numPr>
+          <w:ilvl w:val="0"/>
+          <w:numId w:val="18"/>
+        </w:numPr>
+        <w:rPr>
+          <w:rFonts w:eastAsia="SimSun"/>
+        </w:rPr>
+      </w:pPr>
+      <w:r>
+        <w:rPr>
+          <w:rFonts w:eastAsia="SimSun"/>
+        </w:rPr>
+        <w:t>选择此蛋白质中的</w:t>
+      </w:r>
+      <w:r>
+        <w:rPr>
+          <w:rFonts w:eastAsia="SimSun"/>
+        </w:rPr>
+        <w:t xml:space="preserve"> </w:t>
+      </w:r>
+      <w:bookmarkStart w:id="3" w:name="OLE_LINK3"/>
+      <w:bookmarkStart w:id="4" w:name="OLE_LINK4"/>
+      <w:r>
+        <w:rPr>
+          <w:rFonts w:eastAsia="SimSun"/>
+        </w:rPr>
+        <w:t>LPQVEGTGGDVQPSQDLVR</w:t>
+      </w:r>
+      <w:bookmarkEnd w:id="3"/>
+      <w:bookmarkEnd w:id="4"/>
+      <w:r>
+        <w:rPr>
+          <w:rFonts w:eastAsia="SimSun"/>
+        </w:rPr>
+        <w:t xml:space="preserve"> </w:t>
+      </w:r>
+      <w:r>
+        <w:rPr>
+          <w:rFonts w:eastAsia="SimSun"/>
+        </w:rPr>
+        <w:t>肽段。</w:t>
+      </w:r>
+    </w:p>
+    <w:p>
+      <w:pPr>
+        <w:rPr>
+          <w:rFonts w:eastAsia="SimSun"/>
+        </w:rPr>
+      </w:pPr>
+      <w:r>
+        <w:rPr>
+          <w:rFonts w:eastAsia="SimSun"/>
+        </w:rPr>
+        <w:t>您将在所有这些视图中获得该肽段的特定信息，如下所示：</w:t>
+      </w:r>
+    </w:p>
+    <w:p>
+      <w:pPr>
+        <w:ind w:left="360"/>
+        <w:jc w:val="both"/>
+        <w:rPr>
+          <w:rFonts w:ascii="Arial" w:eastAsia="SimSun" w:hAnsi="Arial" w:cs="Arial"/>
+        </w:rPr>
+      </w:pPr>
+    </w:p>
+    <w:p>
+      <w:pPr>
+        <w:rPr>
+          <w:rFonts w:ascii="Arial" w:eastAsia="SimSun" w:hAnsi="Arial" w:cs="Arial"/>
+        </w:rPr>
+      </w:pPr>
+      <w:r>
+        <w:rPr>
+          <w:noProof/>
+        </w:rPr>
+        <w:drawing>
+          <wp:inline distT="0" distB="0" distL="0" distR="0" wp14:anchorId="7F43A7FB" wp14:editId="7CD51AC1">
+            <wp:extent cx="5756910" cy="4241800"/>
+            <wp:effectExtent l="0" t="0" r="0" b="6350"/>
+            <wp:docPr id="41" name="Picture 41" descr="Graphical user interface&#10;&#10;Description automatically generated"/>
+            <wp:cNvGraphicFramePr>
+              <a:graphicFrameLocks xmlns:a="http://schemas.openxmlformats.org/drawingml/2006/main" noChangeAspect="1"/>
+            </wp:cNvGraphicFramePr>
+            <a:graphic xmlns:a="http://schemas.openxmlformats.org/drawingml/2006/main">
+              <a:graphicData uri="http://schemas.openxmlformats.org/drawingml/2006/picture">
+                <pic:pic xmlns:pic="http://schemas.openxmlformats.org/drawingml/2006/picture">
+                  <pic:nvPicPr>
+                    <pic:cNvPr id="41" name="Picture 41" descr="Graphical user interface&#10;&#10;Description automatically generated"/>
+                    <pic:cNvPicPr/>
+                  </pic:nvPicPr>
+                  <pic:blipFill>
+                    <a:blip r:embed="rId35"/>
+                    <a:stretch>
+                      <a:fillRect/>
+                    </a:stretch>
+                  </pic:blipFill>
+                  <pic:spPr>
+                    <a:xfrm>
+                      <a:off x="0" y="0"/>
+                      <a:ext cx="5756910" cy="4241800"/>
+                    </a:xfrm>
+                    <a:prstGeom prst="rect">
+                      <a:avLst/>
+                    </a:prstGeom>
+                  </pic:spPr>
+                </pic:pic>
+              </a:graphicData>
+            </a:graphic>
+          </wp:inline>
+        </w:drawing>
+      </w:r>
+    </w:p>
+    <w:p>
+      <w:pPr>
         <w:rPr>
           <w:rFonts w:eastAsia="SimSun"/>
         </w:rPr>
@@ -9483,7 +9468,7 @@
                     </pic:cNvPicPr>
                   </pic:nvPicPr>
                   <pic:blipFill>
-                    <a:blip r:embed="rId35">
+                    <a:blip r:embed="rId36">
                       <a:extLst>
                         <a:ext uri="{28A0092B-C50C-407E-A947-70E740481C1C}">
                           <a14:useLocalDpi xmlns:a14="http://schemas.microsoft.com/office/drawing/2010/main" val="0"/>
@@ -9597,86 +9582,6 @@
                     <pic:cNvPicPr/>
                   </pic:nvPicPr>
                   <pic:blipFill>
-                    <a:blip r:embed="rId36"/>
-                    <a:stretch>
-                      <a:fillRect/>
-                    </a:stretch>
-                  </pic:blipFill>
-                  <pic:spPr>
-                    <a:xfrm>
-                      <a:off x="0" y="0"/>
-                      <a:ext cx="5619750" cy="4114800"/>
-                    </a:xfrm>
-                    <a:prstGeom prst="rect">
-                      <a:avLst/>
-                    </a:prstGeom>
-                  </pic:spPr>
-                </pic:pic>
-              </a:graphicData>
-            </a:graphic>
-          </wp:inline>
-        </w:drawing>
-      </w:r>
-    </w:p>
-    <w:p>
-      <w:pPr>
-        <w:pStyle w:val="NoSpacing"/>
-        <w:numPr>
-          <w:ilvl w:val="0"/>
-          <w:numId w:val="18"/>
-        </w:numPr>
-        <w:spacing w:before="240" w:after="240"/>
-        <w:rPr>
-          <w:rFonts w:eastAsia="SimSun"/>
-        </w:rPr>
-      </w:pPr>
-      <w:r>
-        <w:rPr>
-          <w:rFonts w:eastAsia="SimSun"/>
-        </w:rPr>
-        <w:t>单击</w:t>
-      </w:r>
-      <w:r>
-        <w:rPr>
-          <w:rFonts w:eastAsia="SimSun"/>
-          <w:b/>
-        </w:rPr>
-        <w:t>全扫描</w:t>
-      </w:r>
-      <w:r>
-        <w:rPr>
-          <w:rFonts w:eastAsia="SimSun"/>
-        </w:rPr>
-        <w:t>工具栏中的放大镜按钮可以查看整个谱图。</w:t>
-      </w:r>
-    </w:p>
-    <w:p>
-      <w:pPr>
-        <w:spacing w:before="240"/>
-        <w:rPr>
-          <w:rFonts w:eastAsia="SimSun"/>
-        </w:rPr>
-      </w:pPr>
-      <w:r>
-        <w:rPr>
-          <w:noProof/>
-        </w:rPr>
-        <w:drawing>
-          <wp:inline distT="0" distB="0" distL="0" distR="0" wp14:anchorId="7A3825D0" wp14:editId="570F8430">
-            <wp:extent cx="5619750" cy="4114800"/>
-            <wp:effectExtent l="0" t="0" r="0" b="0"/>
-            <wp:docPr id="59" name="Picture 59" descr="Chart, histogram&#10;&#10;Description automatically generated"/>
-            <wp:cNvGraphicFramePr>
-              <a:graphicFrameLocks xmlns:a="http://schemas.openxmlformats.org/drawingml/2006/main" noChangeAspect="1"/>
-            </wp:cNvGraphicFramePr>
-            <a:graphic xmlns:a="http://schemas.openxmlformats.org/drawingml/2006/main">
-              <a:graphicData uri="http://schemas.openxmlformats.org/drawingml/2006/picture">
-                <pic:pic xmlns:pic="http://schemas.openxmlformats.org/drawingml/2006/picture">
-                  <pic:nvPicPr>
-                    <pic:cNvPr id="59" name="Picture 59" descr="Chart, histogram&#10;&#10;Description automatically generated"/>
-                    <pic:cNvPicPr/>
-                  </pic:nvPicPr>
-                  <pic:blipFill>
                     <a:blip r:embed="rId37"/>
                     <a:stretch>
                       <a:fillRect/>
@@ -9700,178 +9605,39 @@
     </w:p>
     <w:p>
       <w:pPr>
-        <w:spacing w:before="240"/>
-        <w:rPr>
-          <w:rFonts w:eastAsia="SimSun"/>
-        </w:rPr>
-      </w:pPr>
-      <w:r>
-        <w:rPr>
-          <w:rFonts w:eastAsia="SimSun"/>
-        </w:rPr>
-        <w:lastRenderedPageBreak/>
-        <w:t>进一步手动探索数据（包括一些诱饵）。</w:t>
-      </w:r>
-    </w:p>
-    <w:p>
-      <w:pPr>
-        <w:pStyle w:val="Heading1"/>
-        <w:rPr>
-          <w:rFonts w:eastAsia="SimSun"/>
-        </w:rPr>
-      </w:pPr>
-      <w:r>
-        <w:rPr>
-          <w:rFonts w:eastAsia="SimSun"/>
-        </w:rPr>
-        <w:t>质量误差和保留时间偏差</w:t>
-      </w:r>
-      <w:r>
-        <w:rPr>
-          <w:rFonts w:eastAsia="SimSun"/>
-        </w:rPr>
-        <w:t xml:space="preserve"> </w:t>
-      </w:r>
-    </w:p>
-    <w:p>
-      <w:pPr>
-        <w:rPr>
-          <w:rFonts w:ascii="Arial" w:eastAsia="SimSun" w:hAnsi="Arial" w:cs="Arial"/>
-        </w:rPr>
-      </w:pPr>
-      <w:r>
-        <w:rPr>
-          <w:rFonts w:eastAsia="SimSun"/>
-        </w:rPr>
-        <w:t>您可以检查质量</w:t>
-      </w:r>
-      <w:r>
-        <w:rPr>
-          <w:rFonts w:eastAsia="SimSun" w:hint="eastAsia"/>
-        </w:rPr>
-        <w:t>精度</w:t>
-      </w:r>
-      <w:r>
-        <w:rPr>
-          <w:rFonts w:eastAsia="SimSun"/>
-        </w:rPr>
-        <w:t>和保留时间预测准确度，以确定是否使用了最佳提取参数，或是否</w:t>
-      </w:r>
-      <w:r>
-        <w:rPr>
-          <w:rFonts w:eastAsia="SimSun" w:hint="eastAsia"/>
-        </w:rPr>
-        <w:t>需要</w:t>
-      </w:r>
-      <w:r>
-        <w:rPr>
-          <w:rFonts w:eastAsia="SimSun"/>
-        </w:rPr>
-        <w:t>进行某些调整以改善结果。</w:t>
-      </w:r>
-    </w:p>
-    <w:p>
-      <w:pPr>
-        <w:pStyle w:val="ListParagraph"/>
+        <w:pStyle w:val="NoSpacing"/>
         <w:numPr>
           <w:ilvl w:val="0"/>
-          <w:numId w:val="19"/>
+          <w:numId w:val="18"/>
         </w:numPr>
-        <w:rPr>
-          <w:rFonts w:eastAsia="SimSun"/>
-        </w:rPr>
-      </w:pPr>
-      <w:r>
-        <w:rPr>
-          <w:rFonts w:eastAsia="SimSun"/>
-        </w:rPr>
-        <w:t>在</w:t>
-      </w:r>
-      <w:r>
-        <w:rPr>
-          <w:rFonts w:eastAsia="SimSun"/>
-          <w:b/>
-        </w:rPr>
-        <w:t>视图</w:t>
-      </w:r>
-      <w:r>
-        <w:rPr>
-          <w:rFonts w:eastAsia="SimSun"/>
-        </w:rPr>
-        <w:t>菜单中选择</w:t>
-      </w:r>
-      <w:r>
-        <w:rPr>
-          <w:rFonts w:eastAsia="SimSun"/>
-          <w:b/>
-        </w:rPr>
-        <w:t>质量误差</w:t>
-      </w:r>
-      <w:r>
-        <w:rPr>
-          <w:rFonts w:eastAsia="SimSun"/>
-        </w:rPr>
-        <w:t>，然后单击</w:t>
-      </w:r>
-      <w:r>
-        <w:rPr>
-          <w:rFonts w:eastAsia="SimSun"/>
-          <w:b/>
-        </w:rPr>
-        <w:t>直方图</w:t>
-      </w:r>
-      <w:r>
-        <w:rPr>
-          <w:rFonts w:eastAsia="SimSun"/>
-        </w:rPr>
-        <w:t>。</w:t>
-      </w:r>
-    </w:p>
-    <w:p>
-      <w:pPr>
-        <w:rPr>
-          <w:rFonts w:eastAsia="SimSun"/>
-        </w:rPr>
-      </w:pPr>
-      <w:r>
-        <w:rPr>
-          <w:rFonts w:eastAsia="SimSun"/>
-        </w:rPr>
-        <w:t>这将显示质量误差在数据集中的分布。提取窗口</w:t>
-      </w:r>
-      <w:r>
-        <w:rPr>
-          <w:rFonts w:eastAsia="SimSun"/>
-        </w:rPr>
-        <w:t xml:space="preserve"> (±20 ppm) </w:t>
-      </w:r>
-      <w:r>
-        <w:rPr>
-          <w:rFonts w:eastAsia="SimSun"/>
-        </w:rPr>
-        <w:t>能否进一步优化？一般情况下，平均误差</w:t>
-      </w:r>
-      <w:r>
-        <w:rPr>
-          <w:rFonts w:eastAsia="SimSun"/>
-        </w:rPr>
-        <w:t xml:space="preserve"> +/- 3 </w:t>
-      </w:r>
-      <w:r>
-        <w:rPr>
-          <w:rFonts w:eastAsia="SimSun"/>
-        </w:rPr>
-        <w:t>个标准偏差便足以应对。但是，如果显示的直方图被截止，并且在极端情况下计数很高，则可能需要增宽提取窗口。</w:t>
-      </w:r>
-      <w:r>
-        <w:rPr>
-          <w:rFonts w:eastAsia="SimSun"/>
-        </w:rPr>
-        <w:t xml:space="preserve"> </w:t>
-      </w:r>
-    </w:p>
-    <w:p>
-      <w:pPr>
+        <w:spacing w:before="240" w:after="240"/>
+        <w:rPr>
+          <w:rFonts w:eastAsia="SimSun"/>
+        </w:rPr>
+      </w:pPr>
+      <w:r>
+        <w:rPr>
+          <w:rFonts w:eastAsia="SimSun"/>
+        </w:rPr>
+        <w:t>单击</w:t>
+      </w:r>
+      <w:r>
+        <w:rPr>
+          <w:rFonts w:eastAsia="SimSun"/>
+          <w:b/>
+        </w:rPr>
+        <w:t>全扫描</w:t>
+      </w:r>
+      <w:r>
+        <w:rPr>
+          <w:rFonts w:eastAsia="SimSun"/>
+        </w:rPr>
+        <w:t>工具栏中的放大镜按钮可以查看整个谱图。</w:t>
+      </w:r>
+    </w:p>
+    <w:p>
+      <w:pPr>
+        <w:spacing w:before="240"/>
         <w:rPr>
           <w:rFonts w:eastAsia="SimSun"/>
         </w:rPr>
@@ -9881,10 +9647,10 @@
           <w:noProof/>
         </w:rPr>
         <w:drawing>
-          <wp:inline distT="0" distB="0" distL="0" distR="0" wp14:anchorId="136FA28B" wp14:editId="3CBB621F">
+          <wp:inline distT="0" distB="0" distL="0" distR="0" wp14:anchorId="7A3825D0" wp14:editId="570F8430">
             <wp:extent cx="5619750" cy="4114800"/>
             <wp:effectExtent l="0" t="0" r="0" b="0"/>
-            <wp:docPr id="61" name="Picture 61" descr="Chart, histogram&#10;&#10;Description automatically generated"/>
+            <wp:docPr id="59" name="Picture 59" descr="Chart, histogram&#10;&#10;Description automatically generated"/>
             <wp:cNvGraphicFramePr>
               <a:graphicFrameLocks xmlns:a="http://schemas.openxmlformats.org/drawingml/2006/main" noChangeAspect="1"/>
             </wp:cNvGraphicFramePr>
@@ -9892,7 +9658,7 @@
               <a:graphicData uri="http://schemas.openxmlformats.org/drawingml/2006/picture">
                 <pic:pic xmlns:pic="http://schemas.openxmlformats.org/drawingml/2006/picture">
                   <pic:nvPicPr>
-                    <pic:cNvPr id="61" name="Picture 61" descr="Chart, histogram&#10;&#10;Description automatically generated"/>
+                    <pic:cNvPr id="59" name="Picture 59" descr="Chart, histogram&#10;&#10;Description automatically generated"/>
                     <pic:cNvPicPr/>
                   </pic:nvPicPr>
                   <pic:blipFill>
@@ -9919,51 +9685,74 @@
     </w:p>
     <w:p>
       <w:pPr>
-        <w:rPr>
-          <w:rFonts w:eastAsia="SimSun"/>
-        </w:rPr>
-      </w:pPr>
-      <w:r>
-        <w:rPr>
-          <w:rFonts w:eastAsia="SimSun"/>
-        </w:rPr>
-        <w:t>请注意，该分布似乎有两个峰，一个在</w:t>
-      </w:r>
-      <w:r>
-        <w:rPr>
-          <w:rFonts w:eastAsia="SimSun"/>
-        </w:rPr>
-        <w:t xml:space="preserve"> 0 </w:t>
-      </w:r>
-      <w:r>
-        <w:rPr>
-          <w:rFonts w:eastAsia="SimSun"/>
-        </w:rPr>
-        <w:t>附近，另一个在</w:t>
-      </w:r>
-      <w:r>
-        <w:rPr>
-          <w:rFonts w:eastAsia="SimSun"/>
-        </w:rPr>
-        <w:t xml:space="preserve"> 5 </w:t>
-      </w:r>
-      <w:r>
-        <w:rPr>
-          <w:rFonts w:eastAsia="SimSun"/>
-        </w:rPr>
-        <w:t>附近。为更好地理解这一点，应当明白这些是所有</w:t>
-      </w:r>
-      <w:r>
-        <w:rPr>
-          <w:rFonts w:eastAsia="SimSun"/>
-        </w:rPr>
-        <w:t xml:space="preserve"> 6 </w:t>
-      </w:r>
-      <w:r>
-        <w:rPr>
-          <w:rFonts w:eastAsia="SimSun"/>
-        </w:rPr>
-        <w:t>次运行的质量误差值。</w:t>
+        <w:spacing w:before="240"/>
+        <w:rPr>
+          <w:rFonts w:eastAsia="SimSun"/>
+        </w:rPr>
+      </w:pPr>
+      <w:r>
+        <w:rPr>
+          <w:rFonts w:eastAsia="SimSun"/>
+        </w:rPr>
+        <w:lastRenderedPageBreak/>
+        <w:t>进一步手动探索数据（包括一些诱饵）。</w:t>
+      </w:r>
+    </w:p>
+    <w:p>
+      <w:pPr>
+        <w:pStyle w:val="Heading1"/>
+        <w:rPr>
+          <w:rFonts w:eastAsia="SimSun"/>
+        </w:rPr>
+      </w:pPr>
+      <w:r>
+        <w:rPr>
+          <w:rFonts w:eastAsia="SimSun"/>
+        </w:rPr>
+        <w:t>质量误差和保留时间偏差</w:t>
+      </w:r>
+      <w:r>
+        <w:rPr>
+          <w:rFonts w:eastAsia="SimSun"/>
+        </w:rPr>
+        <w:t xml:space="preserve"> </w:t>
+      </w:r>
+    </w:p>
+    <w:p>
+      <w:pPr>
+        <w:rPr>
+          <w:rFonts w:ascii="Arial" w:eastAsia="SimSun" w:hAnsi="Arial" w:cs="Arial"/>
+        </w:rPr>
+      </w:pPr>
+      <w:r>
+        <w:rPr>
+          <w:rFonts w:eastAsia="SimSun"/>
+        </w:rPr>
+        <w:t>您可以检查质量</w:t>
+      </w:r>
+      <w:r>
+        <w:rPr>
+          <w:rFonts w:eastAsia="SimSun" w:hint="eastAsia"/>
+        </w:rPr>
+        <w:t>精度</w:t>
+      </w:r>
+      <w:r>
+        <w:rPr>
+          <w:rFonts w:eastAsia="SimSun"/>
+        </w:rPr>
+        <w:t>和保留时间预测准确度，以确定是否使用了最佳提取参数，或是否</w:t>
+      </w:r>
+      <w:r>
+        <w:rPr>
+          <w:rFonts w:eastAsia="SimSun" w:hint="eastAsia"/>
+        </w:rPr>
+        <w:t>需要</w:t>
+      </w:r>
+      <w:r>
+        <w:rPr>
+          <w:rFonts w:eastAsia="SimSun"/>
+        </w:rPr>
+        <w:t>进行某些调整以改善结果。</w:t>
       </w:r>
     </w:p>
     <w:p>
@@ -9981,14 +9770,27 @@
         <w:rPr>
           <w:rFonts w:eastAsia="SimSun"/>
         </w:rPr>
-        <w:t>右键单击该图，选择</w:t>
-      </w:r>
-      <w:r>
-        <w:rPr>
-          <w:rFonts w:eastAsia="SimSun"/>
-          <w:b/>
-        </w:rPr>
-        <w:t>重复测定</w:t>
+        <w:t>在</w:t>
+      </w:r>
+      <w:r>
+        <w:rPr>
+          <w:rFonts w:eastAsia="SimSun"/>
+          <w:b/>
+        </w:rPr>
+        <w:t>视图</w:t>
+      </w:r>
+      <w:r>
+        <w:rPr>
+          <w:rFonts w:eastAsia="SimSun"/>
+        </w:rPr>
+        <w:t>菜单中选择</w:t>
+      </w:r>
+      <w:r>
+        <w:rPr>
+          <w:rFonts w:eastAsia="SimSun"/>
+          <w:b/>
+        </w:rPr>
+        <w:t>质量误差</w:t>
       </w:r>
       <w:r>
         <w:rPr>
@@ -10001,7 +9803,7 @@
           <w:rFonts w:eastAsia="SimSun"/>
           <w:b/>
         </w:rPr>
-        <w:t>单一</w:t>
+        <w:t>直方图</w:t>
       </w:r>
       <w:r>
         <w:rPr>
@@ -10012,46 +9814,39 @@
     </w:p>
     <w:p>
       <w:pPr>
-        <w:pStyle w:val="ListParagraph"/>
-        <w:numPr>
-          <w:ilvl w:val="0"/>
-          <w:numId w:val="19"/>
-        </w:numPr>
-        <w:rPr>
-          <w:rFonts w:eastAsia="SimSun"/>
-        </w:rPr>
-      </w:pPr>
-      <w:r>
-        <w:rPr>
-          <w:rFonts w:eastAsia="SimSun"/>
-        </w:rPr>
-        <w:t>单击</w:t>
-      </w:r>
-      <w:r>
-        <w:rPr>
-          <w:rFonts w:eastAsia="SimSun"/>
-          <w:b/>
-        </w:rPr>
-        <w:t>目标</w:t>
-      </w:r>
-      <w:r>
-        <w:rPr>
-          <w:rFonts w:eastAsia="SimSun"/>
-        </w:rPr>
-        <w:t>视图顶部的</w:t>
-      </w:r>
-      <w:r>
-        <w:rPr>
-          <w:rFonts w:eastAsia="SimSun"/>
-          <w:b/>
-        </w:rPr>
-        <w:t>重复测定</w:t>
-      </w:r>
-      <w:r>
-        <w:rPr>
-          <w:rFonts w:eastAsia="SimSun"/>
-        </w:rPr>
-        <w:t>下拉列表。</w:t>
+        <w:rPr>
+          <w:rFonts w:eastAsia="SimSun"/>
+        </w:rPr>
+      </w:pPr>
+      <w:r>
+        <w:rPr>
+          <w:rFonts w:eastAsia="SimSun"/>
+        </w:rPr>
+        <w:t>这将显示质量误差在数据集中的分布。提取窗口</w:t>
+      </w:r>
+      <w:r>
+        <w:rPr>
+          <w:rFonts w:eastAsia="SimSun"/>
+        </w:rPr>
+        <w:t xml:space="preserve"> (±20 ppm) </w:t>
+      </w:r>
+      <w:r>
+        <w:rPr>
+          <w:rFonts w:eastAsia="SimSun"/>
+        </w:rPr>
+        <w:t>能否进一步优化？一般情况下，平均误差</w:t>
+      </w:r>
+      <w:r>
+        <w:rPr>
+          <w:rFonts w:eastAsia="SimSun"/>
+        </w:rPr>
+        <w:t xml:space="preserve"> +/- 3 </w:t>
+      </w:r>
+      <w:r>
+        <w:rPr>
+          <w:rFonts w:eastAsia="SimSun"/>
+        </w:rPr>
+        <w:t>个标准偏差便足以应对。但是，如果显示的直方图被截止，并且在极端情况下计数很高，则可能需要增宽提取窗口。</w:t>
       </w:r>
       <w:r>
         <w:rPr>
@@ -10062,511 +9857,6 @@
     </w:p>
     <w:p>
       <w:pPr>
-        <w:pStyle w:val="ListParagraph"/>
-        <w:numPr>
-          <w:ilvl w:val="0"/>
-          <w:numId w:val="19"/>
-        </w:numPr>
-        <w:rPr>
-          <w:rFonts w:eastAsia="SimSun"/>
-        </w:rPr>
-      </w:pPr>
-      <w:r>
-        <w:rPr>
-          <w:rFonts w:eastAsia="SimSun"/>
-        </w:rPr>
-        <w:t>使用键盘上的向上和向下箭头键查看所有</w:t>
-      </w:r>
-      <w:r>
-        <w:rPr>
-          <w:rFonts w:eastAsia="SimSun"/>
-        </w:rPr>
-        <w:t xml:space="preserve"> 6 </w:t>
-      </w:r>
-      <w:r>
-        <w:rPr>
-          <w:rFonts w:eastAsia="SimSun"/>
-        </w:rPr>
-        <w:t>个重复测定中的质量误差值。</w:t>
-      </w:r>
-    </w:p>
-    <w:p>
-      <w:pPr>
-        <w:rPr>
-          <w:rFonts w:eastAsia="SimSun"/>
-        </w:rPr>
-      </w:pPr>
-      <w:r>
-        <w:rPr>
-          <w:rFonts w:eastAsia="SimSun"/>
-        </w:rPr>
-        <w:t>您会看到平均值介于</w:t>
-      </w:r>
-      <w:r>
-        <w:rPr>
-          <w:rFonts w:eastAsia="SimSun"/>
-        </w:rPr>
-        <w:t xml:space="preserve"> -0.</w:t>
-      </w:r>
-      <w:r>
-        <w:rPr>
-          <w:rFonts w:eastAsia="SimSun"/>
-        </w:rPr>
-        <w:t>1</w:t>
-      </w:r>
-      <w:r>
-        <w:rPr>
-          <w:rFonts w:eastAsia="SimSun"/>
-        </w:rPr>
-        <w:t xml:space="preserve"> </w:t>
-      </w:r>
-      <w:r>
-        <w:rPr>
-          <w:rFonts w:eastAsia="SimSun"/>
-        </w:rPr>
-        <w:t>到</w:t>
-      </w:r>
-      <w:r>
-        <w:rPr>
-          <w:rFonts w:eastAsia="SimSun"/>
-        </w:rPr>
-        <w:t xml:space="preserve"> </w:t>
-      </w:r>
-      <w:r>
-        <w:rPr>
-          <w:rFonts w:eastAsia="SimSun"/>
-        </w:rPr>
-        <w:t>5</w:t>
-      </w:r>
-      <w:r>
-        <w:rPr>
-          <w:rFonts w:eastAsia="SimSun"/>
-        </w:rPr>
-        <w:t>.</w:t>
-      </w:r>
-      <w:r>
-        <w:rPr>
-          <w:rFonts w:eastAsia="SimSun"/>
-        </w:rPr>
-        <w:t>9</w:t>
-      </w:r>
-      <w:r>
-        <w:rPr>
-          <w:rFonts w:eastAsia="SimSun"/>
-        </w:rPr>
-        <w:t xml:space="preserve"> </w:t>
-      </w:r>
-      <w:r>
-        <w:rPr>
-          <w:rFonts w:eastAsia="SimSun"/>
-        </w:rPr>
-        <w:t>之间，而标准偏差值介于</w:t>
-      </w:r>
-      <w:r>
-        <w:rPr>
-          <w:rFonts w:eastAsia="SimSun"/>
-        </w:rPr>
-        <w:t xml:space="preserve"> 3.</w:t>
-      </w:r>
-      <w:r>
-        <w:rPr>
-          <w:rFonts w:eastAsia="SimSun"/>
-        </w:rPr>
-        <w:t>4</w:t>
-      </w:r>
-      <w:r>
-        <w:rPr>
-          <w:rFonts w:eastAsia="SimSun"/>
-        </w:rPr>
-        <w:t xml:space="preserve"> </w:t>
-      </w:r>
-      <w:r>
-        <w:rPr>
-          <w:rFonts w:eastAsia="SimSun"/>
-        </w:rPr>
-        <w:t>到</w:t>
-      </w:r>
-      <w:r>
-        <w:rPr>
-          <w:rFonts w:eastAsia="SimSun"/>
-        </w:rPr>
-        <w:t xml:space="preserve"> 4.</w:t>
-      </w:r>
-      <w:r>
-        <w:rPr>
-          <w:rFonts w:eastAsia="SimSun"/>
-        </w:rPr>
-        <w:t>3</w:t>
-      </w:r>
-      <w:r>
-        <w:rPr>
-          <w:rFonts w:eastAsia="SimSun"/>
-        </w:rPr>
-        <w:t xml:space="preserve"> </w:t>
-      </w:r>
-      <w:r>
-        <w:rPr>
-          <w:rFonts w:eastAsia="SimSun"/>
-        </w:rPr>
-        <w:t>之间。在最极端的情况下使用简单的计算方式，即平均值</w:t>
-      </w:r>
-      <w:r>
-        <w:rPr>
-          <w:rFonts w:eastAsia="SimSun"/>
-        </w:rPr>
-        <w:t xml:space="preserve"> + 3 * SD = </w:t>
-      </w:r>
-      <w:r>
-        <w:rPr>
-          <w:rFonts w:eastAsia="SimSun"/>
-        </w:rPr>
-        <w:t>5</w:t>
-      </w:r>
-      <w:r>
-        <w:rPr>
-          <w:rFonts w:eastAsia="SimSun"/>
-        </w:rPr>
-        <w:t>.</w:t>
-      </w:r>
-      <w:r>
-        <w:rPr>
-          <w:rFonts w:eastAsia="SimSun"/>
-        </w:rPr>
-        <w:t>9</w:t>
-      </w:r>
-      <w:r>
-        <w:rPr>
-          <w:rFonts w:eastAsia="SimSun"/>
-        </w:rPr>
-        <w:t xml:space="preserve"> + </w:t>
-      </w:r>
-      <w:r>
-        <w:rPr>
-          <w:rFonts w:eastAsia="SimSun"/>
-        </w:rPr>
-        <w:t>3 *</w:t>
-      </w:r>
-      <w:r>
-        <w:rPr>
-          <w:rFonts w:eastAsia="SimSun"/>
-        </w:rPr>
-        <w:t xml:space="preserve"> </w:t>
-      </w:r>
-      <w:r>
-        <w:rPr>
-          <w:rFonts w:eastAsia="SimSun"/>
-        </w:rPr>
-        <w:t>4.3</w:t>
-      </w:r>
-      <w:r>
-        <w:rPr>
-          <w:rFonts w:eastAsia="SimSun"/>
-        </w:rPr>
-        <w:t xml:space="preserve"> = 18</w:t>
-      </w:r>
-      <w:r>
-        <w:rPr>
-          <w:rFonts w:eastAsia="SimSun"/>
-        </w:rPr>
-        <w:t>.8</w:t>
-      </w:r>
-      <w:r>
-        <w:rPr>
-          <w:rFonts w:eastAsia="SimSun"/>
-        </w:rPr>
-        <w:t xml:space="preserve"> PPM</w:t>
-      </w:r>
-      <w:r>
-        <w:rPr>
-          <w:rFonts w:eastAsia="SimSun"/>
-        </w:rPr>
-        <w:t>，这似乎表明</w:t>
-      </w:r>
-      <w:r>
-        <w:rPr>
-          <w:rFonts w:eastAsia="SimSun"/>
-        </w:rPr>
-        <w:t xml:space="preserve"> 20 PPM </w:t>
-      </w:r>
-      <w:r>
-        <w:rPr>
-          <w:rFonts w:eastAsia="SimSun"/>
-        </w:rPr>
-        <w:t>的公差就是这些数据所需的优良近似值。</w:t>
-      </w:r>
-    </w:p>
-    <w:p>
-      <w:pPr>
-        <w:rPr>
-          <w:rFonts w:eastAsia="SimSun"/>
-        </w:rPr>
-      </w:pPr>
-      <w:r>
-        <w:rPr>
-          <w:rFonts w:eastAsia="SimSun"/>
-        </w:rPr>
-        <w:t>还要查看诱饵的质量误差：</w:t>
-      </w:r>
-    </w:p>
-    <w:p>
-      <w:pPr>
-        <w:pStyle w:val="ListParagraph"/>
-        <w:numPr>
-          <w:ilvl w:val="0"/>
-          <w:numId w:val="19"/>
-        </w:numPr>
-        <w:rPr>
-          <w:rFonts w:eastAsia="SimSun"/>
-        </w:rPr>
-      </w:pPr>
-      <w:r>
-        <w:rPr>
-          <w:rFonts w:eastAsia="SimSun"/>
-        </w:rPr>
-        <w:lastRenderedPageBreak/>
-        <w:t>右键单击该图，选择</w:t>
-      </w:r>
-      <w:r>
-        <w:rPr>
-          <w:rFonts w:eastAsia="SimSun"/>
-          <w:b/>
-        </w:rPr>
-        <w:t>点</w:t>
-      </w:r>
-      <w:r>
-        <w:rPr>
-          <w:rFonts w:eastAsia="SimSun"/>
-        </w:rPr>
-        <w:t>，然后单击</w:t>
-      </w:r>
-      <w:r>
-        <w:rPr>
-          <w:rFonts w:eastAsia="SimSun"/>
-          <w:b/>
-        </w:rPr>
-        <w:t>诱饵</w:t>
-      </w:r>
-      <w:r>
-        <w:rPr>
-          <w:rFonts w:eastAsia="SimSun"/>
-        </w:rPr>
-        <w:t>。</w:t>
-      </w:r>
-    </w:p>
-    <w:p>
-      <w:pPr>
-        <w:pStyle w:val="ListParagraph"/>
-        <w:numPr>
-          <w:ilvl w:val="0"/>
-          <w:numId w:val="19"/>
-        </w:numPr>
-        <w:rPr>
-          <w:rFonts w:eastAsia="SimSun"/>
-        </w:rPr>
-      </w:pPr>
-      <w:r>
-        <w:rPr>
-          <w:rFonts w:eastAsia="SimSun"/>
-        </w:rPr>
-        <w:t>右键单击该图，选择</w:t>
-      </w:r>
-      <w:r>
-        <w:rPr>
-          <w:rFonts w:eastAsia="SimSun"/>
-          <w:b/>
-        </w:rPr>
-        <w:t>重复测定</w:t>
-      </w:r>
-      <w:r>
-        <w:rPr>
-          <w:rFonts w:eastAsia="SimSun"/>
-        </w:rPr>
-        <w:t>，然后单击</w:t>
-      </w:r>
-      <w:r>
-        <w:rPr>
-          <w:rFonts w:eastAsia="SimSun"/>
-          <w:b/>
-        </w:rPr>
-        <w:t>全部</w:t>
-      </w:r>
-      <w:r>
-        <w:rPr>
-          <w:rFonts w:eastAsia="SimSun"/>
-        </w:rPr>
-        <w:t>。</w:t>
-      </w:r>
-      <w:r>
-        <w:rPr>
-          <w:rFonts w:eastAsia="SimSun"/>
-        </w:rPr>
-        <w:br/>
-      </w:r>
-      <w:r>
-        <w:rPr>
-          <w:rFonts w:eastAsia="SimSun"/>
-        </w:rPr>
-        <w:t>（然后切换回</w:t>
-      </w:r>
-      <w:r>
-        <w:rPr>
-          <w:rFonts w:eastAsia="SimSun"/>
-          <w:b/>
-        </w:rPr>
-        <w:t>目标</w:t>
-      </w:r>
-      <w:r>
-        <w:rPr>
-          <w:rFonts w:eastAsia="SimSun"/>
-        </w:rPr>
-        <w:t>）</w:t>
-      </w:r>
-    </w:p>
-    <w:p>
-      <w:pPr>
-        <w:rPr>
-          <w:rFonts w:eastAsia="SimSun"/>
-        </w:rPr>
-      </w:pPr>
-      <w:r>
-        <w:rPr>
-          <w:rFonts w:eastAsia="SimSun"/>
-        </w:rPr>
-        <w:t>要查看基于</w:t>
-      </w:r>
-      <w:r>
-        <w:rPr>
-          <w:rFonts w:eastAsia="SimSun"/>
-        </w:rPr>
-        <w:t xml:space="preserve"> </w:t>
-      </w:r>
-      <w:proofErr w:type="spellStart"/>
-      <w:r>
-        <w:rPr>
-          <w:rFonts w:eastAsia="SimSun"/>
-        </w:rPr>
-        <w:t>iRT</w:t>
-      </w:r>
-      <w:proofErr w:type="spellEnd"/>
-      <w:r>
-        <w:rPr>
-          <w:rFonts w:eastAsia="SimSun"/>
-        </w:rPr>
-        <w:t xml:space="preserve"> </w:t>
-      </w:r>
-      <w:r>
-        <w:rPr>
-          <w:rFonts w:eastAsia="SimSun"/>
-        </w:rPr>
-        <w:t>肽段和目标肽段库</w:t>
-      </w:r>
-      <w:r>
-        <w:rPr>
-          <w:rFonts w:eastAsia="SimSun"/>
-        </w:rPr>
-        <w:t xml:space="preserve"> </w:t>
-      </w:r>
-      <w:proofErr w:type="spellStart"/>
-      <w:r>
-        <w:rPr>
-          <w:rFonts w:eastAsia="SimSun"/>
-        </w:rPr>
-        <w:t>iRT</w:t>
-      </w:r>
-      <w:proofErr w:type="spellEnd"/>
-      <w:r>
-        <w:rPr>
-          <w:rFonts w:eastAsia="SimSun"/>
-        </w:rPr>
-        <w:t xml:space="preserve"> </w:t>
-      </w:r>
-      <w:r>
-        <w:rPr>
-          <w:rFonts w:eastAsia="SimSun"/>
-        </w:rPr>
-        <w:t>值预测目标肽段保留时间而使用的线性回归：</w:t>
-      </w:r>
-    </w:p>
-    <w:p>
-      <w:pPr>
-        <w:pStyle w:val="ListParagraph"/>
-        <w:numPr>
-          <w:ilvl w:val="0"/>
-          <w:numId w:val="19"/>
-        </w:numPr>
-        <w:rPr>
-          <w:rFonts w:eastAsia="SimSun"/>
-        </w:rPr>
-      </w:pPr>
-      <w:bookmarkStart w:id="6" w:name="_Hlk23864603"/>
-      <w:r>
-        <w:rPr>
-          <w:rFonts w:eastAsia="SimSun"/>
-        </w:rPr>
-        <w:t>在</w:t>
-      </w:r>
-      <w:r>
-        <w:rPr>
-          <w:rFonts w:eastAsia="SimSun"/>
-          <w:b/>
-        </w:rPr>
-        <w:t>视图</w:t>
-      </w:r>
-      <w:r>
-        <w:rPr>
-          <w:rFonts w:eastAsia="SimSun"/>
-        </w:rPr>
-        <w:t>菜单中选择</w:t>
-      </w:r>
-      <w:r>
-        <w:rPr>
-          <w:rFonts w:eastAsia="SimSun"/>
-          <w:b/>
-        </w:rPr>
-        <w:t>保留时间</w:t>
-      </w:r>
-      <w:r>
-        <w:rPr>
-          <w:rFonts w:eastAsia="SimSun"/>
-        </w:rPr>
-        <w:t>，然后单击</w:t>
-      </w:r>
-      <w:r>
-        <w:rPr>
-          <w:rFonts w:eastAsia="SimSun"/>
-          <w:b/>
-          <w:bCs/>
-        </w:rPr>
-        <w:t>回归</w:t>
-      </w:r>
-      <w:r>
-        <w:rPr>
-          <w:rFonts w:eastAsia="SimSun"/>
-        </w:rPr>
-        <w:t>，最后单击</w:t>
-      </w:r>
-      <w:r>
-        <w:rPr>
-          <w:rFonts w:eastAsia="SimSun"/>
-          <w:b/>
-        </w:rPr>
-        <w:t>运行分数</w:t>
-      </w:r>
-      <w:r>
-        <w:rPr>
-          <w:rFonts w:eastAsia="SimSun"/>
-        </w:rPr>
-        <w:t>。</w:t>
-      </w:r>
-      <w:r>
-        <w:rPr>
-          <w:rFonts w:eastAsia="SimSun"/>
-        </w:rPr>
-        <w:t xml:space="preserve"> </w:t>
-      </w:r>
-    </w:p>
-    <w:p>
-      <w:pPr>
         <w:rPr>
           <w:rFonts w:eastAsia="SimSun"/>
         </w:rPr>
@@ -10576,10 +9866,10 @@
           <w:noProof/>
         </w:rPr>
         <w:drawing>
-          <wp:inline distT="0" distB="0" distL="0" distR="0" wp14:anchorId="7F7AD4A8" wp14:editId="263D3056">
+          <wp:inline distT="0" distB="0" distL="0" distR="0" wp14:anchorId="136FA28B" wp14:editId="3CBB621F">
             <wp:extent cx="5619750" cy="4114800"/>
             <wp:effectExtent l="0" t="0" r="0" b="0"/>
-            <wp:docPr id="62" name="Picture 62" descr="Chart, line chart&#10;&#10;Description automatically generated"/>
+            <wp:docPr id="61" name="Picture 61" descr="Chart, histogram&#10;&#10;Description automatically generated"/>
             <wp:cNvGraphicFramePr>
               <a:graphicFrameLocks xmlns:a="http://schemas.openxmlformats.org/drawingml/2006/main" noChangeAspect="1"/>
             </wp:cNvGraphicFramePr>
@@ -10587,7 +9877,7 @@
               <a:graphicData uri="http://schemas.openxmlformats.org/drawingml/2006/picture">
                 <pic:pic xmlns:pic="http://schemas.openxmlformats.org/drawingml/2006/picture">
                   <pic:nvPicPr>
-                    <pic:cNvPr id="62" name="Picture 62" descr="Chart, line chart&#10;&#10;Description automatically generated"/>
+                    <pic:cNvPr id="61" name="Picture 61" descr="Chart, histogram&#10;&#10;Description automatically generated"/>
                     <pic:cNvPicPr/>
                   </pic:nvPicPr>
                   <pic:blipFill>
@@ -10612,7 +9902,55 @@
         </w:drawing>
       </w:r>
     </w:p>
-    <w:bookmarkEnd w:id="6"/>
+    <w:p>
+      <w:pPr>
+        <w:rPr>
+          <w:rFonts w:eastAsia="SimSun"/>
+        </w:rPr>
+      </w:pPr>
+      <w:r>
+        <w:rPr>
+          <w:rFonts w:eastAsia="SimSun"/>
+        </w:rPr>
+        <w:t>请注意，该分布似乎有两个峰，一个在</w:t>
+      </w:r>
+      <w:r>
+        <w:rPr>
+          <w:rFonts w:eastAsia="SimSun"/>
+        </w:rPr>
+        <w:t xml:space="preserve"> 0 </w:t>
+      </w:r>
+      <w:r>
+        <w:rPr>
+          <w:rFonts w:eastAsia="SimSun"/>
+        </w:rPr>
+        <w:t>附近，另一个在</w:t>
+      </w:r>
+      <w:r>
+        <w:rPr>
+          <w:rFonts w:eastAsia="SimSun"/>
+        </w:rPr>
+        <w:t xml:space="preserve"> 5 </w:t>
+      </w:r>
+      <w:r>
+        <w:rPr>
+          <w:rFonts w:eastAsia="SimSun"/>
+        </w:rPr>
+        <w:t>附近。为更好地理解这一点，应当明白这些是所有</w:t>
+      </w:r>
+      <w:r>
+        <w:rPr>
+          <w:rFonts w:eastAsia="SimSun"/>
+        </w:rPr>
+        <w:t xml:space="preserve"> 6 </w:t>
+      </w:r>
+      <w:r>
+        <w:rPr>
+          <w:rFonts w:eastAsia="SimSun"/>
+        </w:rPr>
+        <w:t>次运行的质量误差值。</w:t>
+      </w:r>
+    </w:p>
     <w:p>
       <w:pPr>
         <w:pStyle w:val="ListParagraph"/>
@@ -10628,14 +9966,14 @@
         <w:rPr>
           <w:rFonts w:eastAsia="SimSun"/>
         </w:rPr>
-        <w:t>右键单击此图，选择</w:t>
-      </w:r>
-      <w:r>
-        <w:rPr>
-          <w:rFonts w:eastAsia="SimSun"/>
-          <w:b/>
-        </w:rPr>
-        <w:t>绘图</w:t>
+        <w:t>右键单击该图，选择</w:t>
+      </w:r>
+      <w:r>
+        <w:rPr>
+          <w:rFonts w:eastAsia="SimSun"/>
+          <w:b/>
+        </w:rPr>
+        <w:t>重复测定</w:t>
       </w:r>
       <w:r>
         <w:rPr>
@@ -10648,7 +9986,7 @@
           <w:rFonts w:eastAsia="SimSun"/>
           <w:b/>
         </w:rPr>
-        <w:t>残差</w:t>
+        <w:t>单一</w:t>
       </w:r>
       <w:r>
         <w:rPr>
@@ -10656,6 +9994,50 @@
         </w:rPr>
         <w:t>。</w:t>
       </w:r>
+    </w:p>
+    <w:p>
+      <w:pPr>
+        <w:pStyle w:val="ListParagraph"/>
+        <w:numPr>
+          <w:ilvl w:val="0"/>
+          <w:numId w:val="19"/>
+        </w:numPr>
+        <w:rPr>
+          <w:rFonts w:eastAsia="SimSun"/>
+        </w:rPr>
+      </w:pPr>
+      <w:r>
+        <w:rPr>
+          <w:rFonts w:eastAsia="SimSun"/>
+        </w:rPr>
+        <w:t>单击</w:t>
+      </w:r>
+      <w:r>
+        <w:rPr>
+          <w:rFonts w:eastAsia="SimSun"/>
+          <w:b/>
+        </w:rPr>
+        <w:t>目标</w:t>
+      </w:r>
+      <w:r>
+        <w:rPr>
+          <w:rFonts w:eastAsia="SimSun"/>
+        </w:rPr>
+        <w:t>视图顶部的</w:t>
+      </w:r>
+      <w:r>
+        <w:rPr>
+          <w:rFonts w:eastAsia="SimSun"/>
+          <w:b/>
+        </w:rPr>
+        <w:t>重复测定</w:t>
+      </w:r>
+      <w:r>
+        <w:rPr>
+          <w:rFonts w:eastAsia="SimSun"/>
+        </w:rPr>
+        <w:t>下拉列表。</w:t>
+      </w:r>
       <w:r>
         <w:rPr>
           <w:rFonts w:eastAsia="SimSun"/>
@@ -10665,57 +10047,524 @@
     </w:p>
     <w:p>
       <w:pPr>
-        <w:rPr>
-          <w:rFonts w:eastAsia="SimSun"/>
-        </w:rPr>
-      </w:pPr>
-      <w:r>
-        <w:rPr>
-          <w:rFonts w:eastAsia="SimSun"/>
-        </w:rPr>
-        <w:t>随即显示该数据集中与预计保留时间的偏差。能否针对此分析进一步优化提取窗口（</w:t>
-      </w:r>
-      <w:r>
-        <w:rPr>
-          <w:rFonts w:eastAsia="SimSun"/>
-        </w:rPr>
-        <w:t xml:space="preserve">±5 </w:t>
-      </w:r>
-      <w:r>
-        <w:rPr>
-          <w:rFonts w:eastAsia="SimSun"/>
-        </w:rPr>
-        <w:t>分钟）？</w:t>
-      </w:r>
-      <w:r>
-        <w:rPr>
-          <w:rFonts w:eastAsia="SimSun" w:hint="eastAsia"/>
-        </w:rPr>
-        <w:t>这时请进一步</w:t>
-      </w:r>
-      <w:r>
-        <w:rPr>
-          <w:rFonts w:eastAsia="SimSun"/>
-        </w:rPr>
-        <w:t>检查诱饵。</w:t>
-      </w:r>
-    </w:p>
-    <w:p>
-      <w:pPr>
-        <w:rPr>
-          <w:rFonts w:ascii="Arial" w:eastAsia="SimSun" w:hAnsi="Arial" w:cs="Arial"/>
+        <w:pStyle w:val="ListParagraph"/>
+        <w:numPr>
+          <w:ilvl w:val="0"/>
+          <w:numId w:val="19"/>
+        </w:numPr>
+        <w:rPr>
+          <w:rFonts w:eastAsia="SimSun"/>
+        </w:rPr>
+      </w:pPr>
+      <w:r>
+        <w:rPr>
+          <w:rFonts w:eastAsia="SimSun"/>
+        </w:rPr>
+        <w:t>使用键盘上的向上和向下箭头键查看所有</w:t>
+      </w:r>
+      <w:r>
+        <w:rPr>
+          <w:rFonts w:eastAsia="SimSun"/>
+        </w:rPr>
+        <w:t xml:space="preserve"> 6 </w:t>
+      </w:r>
+      <w:r>
+        <w:rPr>
+          <w:rFonts w:eastAsia="SimSun"/>
+        </w:rPr>
+        <w:t>个重复测定中的质量误差值。</w:t>
+      </w:r>
+    </w:p>
+    <w:p>
+      <w:pPr>
+        <w:rPr>
+          <w:rFonts w:eastAsia="SimSun"/>
+        </w:rPr>
+      </w:pPr>
+      <w:r>
+        <w:rPr>
+          <w:rFonts w:eastAsia="SimSun"/>
+        </w:rPr>
+        <w:t>您会看到平均值介于</w:t>
+      </w:r>
+      <w:r>
+        <w:rPr>
+          <w:rFonts w:eastAsia="SimSun"/>
+        </w:rPr>
+        <w:t xml:space="preserve"> -0.</w:t>
+      </w:r>
+      <w:r>
+        <w:rPr>
+          <w:rFonts w:eastAsia="SimSun"/>
+        </w:rPr>
+        <w:t>1</w:t>
+      </w:r>
+      <w:r>
+        <w:rPr>
+          <w:rFonts w:eastAsia="SimSun"/>
+        </w:rPr>
+        <w:t xml:space="preserve"> </w:t>
+      </w:r>
+      <w:r>
+        <w:rPr>
+          <w:rFonts w:eastAsia="SimSun"/>
+        </w:rPr>
+        <w:t>到</w:t>
+      </w:r>
+      <w:r>
+        <w:rPr>
+          <w:rFonts w:eastAsia="SimSun"/>
+        </w:rPr>
+        <w:t xml:space="preserve"> </w:t>
+      </w:r>
+      <w:r>
+        <w:rPr>
+          <w:rFonts w:eastAsia="SimSun"/>
+        </w:rPr>
+        <w:t>5</w:t>
+      </w:r>
+      <w:r>
+        <w:rPr>
+          <w:rFonts w:eastAsia="SimSun"/>
+        </w:rPr>
+        <w:t>.</w:t>
+      </w:r>
+      <w:r>
+        <w:rPr>
+          <w:rFonts w:eastAsia="SimSun"/>
+        </w:rPr>
+        <w:t>9</w:t>
+      </w:r>
+      <w:r>
+        <w:rPr>
+          <w:rFonts w:eastAsia="SimSun"/>
+        </w:rPr>
+        <w:t xml:space="preserve"> </w:t>
+      </w:r>
+      <w:r>
+        <w:rPr>
+          <w:rFonts w:eastAsia="SimSun"/>
+        </w:rPr>
+        <w:t>之间，而标准偏差值介于</w:t>
+      </w:r>
+      <w:r>
+        <w:rPr>
+          <w:rFonts w:eastAsia="SimSun"/>
+        </w:rPr>
+        <w:t xml:space="preserve"> 3.</w:t>
+      </w:r>
+      <w:r>
+        <w:rPr>
+          <w:rFonts w:eastAsia="SimSun"/>
+        </w:rPr>
+        <w:t>4</w:t>
+      </w:r>
+      <w:r>
+        <w:rPr>
+          <w:rFonts w:eastAsia="SimSun"/>
+        </w:rPr>
+        <w:t xml:space="preserve"> </w:t>
+      </w:r>
+      <w:r>
+        <w:rPr>
+          <w:rFonts w:eastAsia="SimSun"/>
+        </w:rPr>
+        <w:t>到</w:t>
+      </w:r>
+      <w:r>
+        <w:rPr>
+          <w:rFonts w:eastAsia="SimSun"/>
+        </w:rPr>
+        <w:t xml:space="preserve"> 4.</w:t>
+      </w:r>
+      <w:r>
+        <w:rPr>
+          <w:rFonts w:eastAsia="SimSun"/>
+        </w:rPr>
+        <w:t>3</w:t>
+      </w:r>
+      <w:r>
+        <w:rPr>
+          <w:rFonts w:eastAsia="SimSun"/>
+        </w:rPr>
+        <w:t xml:space="preserve"> </w:t>
+      </w:r>
+      <w:r>
+        <w:rPr>
+          <w:rFonts w:eastAsia="SimSun"/>
+        </w:rPr>
+        <w:t>之间。在最极端的情况下使用简单的计算方式，即平均值</w:t>
+      </w:r>
+      <w:r>
+        <w:rPr>
+          <w:rFonts w:eastAsia="SimSun"/>
+        </w:rPr>
+        <w:t xml:space="preserve"> + 3 * SD = </w:t>
+      </w:r>
+      <w:r>
+        <w:rPr>
+          <w:rFonts w:eastAsia="SimSun"/>
+        </w:rPr>
+        <w:t>5</w:t>
+      </w:r>
+      <w:r>
+        <w:rPr>
+          <w:rFonts w:eastAsia="SimSun"/>
+        </w:rPr>
+        <w:t>.</w:t>
+      </w:r>
+      <w:r>
+        <w:rPr>
+          <w:rFonts w:eastAsia="SimSun"/>
+        </w:rPr>
+        <w:t>9</w:t>
+      </w:r>
+      <w:r>
+        <w:rPr>
+          <w:rFonts w:eastAsia="SimSun"/>
+        </w:rPr>
+        <w:t xml:space="preserve"> + </w:t>
+      </w:r>
+      <w:r>
+        <w:rPr>
+          <w:rFonts w:eastAsia="SimSun"/>
+        </w:rPr>
+        <w:t>3 *</w:t>
+      </w:r>
+      <w:r>
+        <w:rPr>
+          <w:rFonts w:eastAsia="SimSun"/>
+        </w:rPr>
+        <w:t xml:space="preserve"> </w:t>
+      </w:r>
+      <w:r>
+        <w:rPr>
+          <w:rFonts w:eastAsia="SimSun"/>
+        </w:rPr>
+        <w:t>4.3</w:t>
+      </w:r>
+      <w:r>
+        <w:rPr>
+          <w:rFonts w:eastAsia="SimSun"/>
+        </w:rPr>
+        <w:t xml:space="preserve"> = 18</w:t>
+      </w:r>
+      <w:r>
+        <w:rPr>
+          <w:rFonts w:eastAsia="SimSun"/>
+        </w:rPr>
+        <w:t>.8</w:t>
+      </w:r>
+      <w:r>
+        <w:rPr>
+          <w:rFonts w:eastAsia="SimSun"/>
+        </w:rPr>
+        <w:t xml:space="preserve"> PPM</w:t>
+      </w:r>
+      <w:r>
+        <w:rPr>
+          <w:rFonts w:eastAsia="SimSun"/>
+        </w:rPr>
+        <w:t>，这似乎表明</w:t>
+      </w:r>
+      <w:r>
+        <w:rPr>
+          <w:rFonts w:eastAsia="SimSun"/>
+        </w:rPr>
+        <w:t xml:space="preserve"> 20 PPM </w:t>
+      </w:r>
+      <w:r>
+        <w:rPr>
+          <w:rFonts w:eastAsia="SimSun"/>
+        </w:rPr>
+        <w:t>的公差就是这些数据所需的优良近似值。</w:t>
+      </w:r>
+    </w:p>
+    <w:p>
+      <w:pPr>
+        <w:rPr>
+          <w:rFonts w:eastAsia="SimSun"/>
+        </w:rPr>
+      </w:pPr>
+      <w:r>
+        <w:rPr>
+          <w:rFonts w:eastAsia="SimSun"/>
+        </w:rPr>
+        <w:t>还要查看诱饵的质量误差：</w:t>
+      </w:r>
+    </w:p>
+    <w:p>
+      <w:pPr>
+        <w:pStyle w:val="ListParagraph"/>
+        <w:numPr>
+          <w:ilvl w:val="0"/>
+          <w:numId w:val="19"/>
+        </w:numPr>
+        <w:rPr>
+          <w:rFonts w:eastAsia="SimSun"/>
+        </w:rPr>
+      </w:pPr>
+      <w:r>
+        <w:rPr>
+          <w:rFonts w:eastAsia="SimSun"/>
+        </w:rPr>
+        <w:lastRenderedPageBreak/>
+        <w:t>右键单击该图，选择</w:t>
+      </w:r>
+      <w:r>
+        <w:rPr>
+          <w:rFonts w:eastAsia="SimSun"/>
+          <w:b/>
+        </w:rPr>
+        <w:t>点</w:t>
+      </w:r>
+      <w:r>
+        <w:rPr>
+          <w:rFonts w:eastAsia="SimSun"/>
+        </w:rPr>
+        <w:t>，然后单击</w:t>
+      </w:r>
+      <w:r>
+        <w:rPr>
+          <w:rFonts w:eastAsia="SimSun"/>
+          <w:b/>
+        </w:rPr>
+        <w:t>诱饵</w:t>
+      </w:r>
+      <w:r>
+        <w:rPr>
+          <w:rFonts w:eastAsia="SimSun"/>
+        </w:rPr>
+        <w:t>。</w:t>
+      </w:r>
+    </w:p>
+    <w:p>
+      <w:pPr>
+        <w:pStyle w:val="ListParagraph"/>
+        <w:numPr>
+          <w:ilvl w:val="0"/>
+          <w:numId w:val="19"/>
+        </w:numPr>
+        <w:rPr>
+          <w:rFonts w:eastAsia="SimSun"/>
+        </w:rPr>
+      </w:pPr>
+      <w:r>
+        <w:rPr>
+          <w:rFonts w:eastAsia="SimSun"/>
+        </w:rPr>
+        <w:t>右键单击该图，选择</w:t>
+      </w:r>
+      <w:r>
+        <w:rPr>
+          <w:rFonts w:eastAsia="SimSun"/>
+          <w:b/>
+        </w:rPr>
+        <w:t>重复测定</w:t>
+      </w:r>
+      <w:r>
+        <w:rPr>
+          <w:rFonts w:eastAsia="SimSun"/>
+        </w:rPr>
+        <w:t>，然后单击</w:t>
+      </w:r>
+      <w:r>
+        <w:rPr>
+          <w:rFonts w:eastAsia="SimSun"/>
+          <w:b/>
+        </w:rPr>
+        <w:t>全部</w:t>
+      </w:r>
+      <w:r>
+        <w:rPr>
+          <w:rFonts w:eastAsia="SimSun"/>
+        </w:rPr>
+        <w:t>。</w:t>
+      </w:r>
+      <w:r>
+        <w:rPr>
+          <w:rFonts w:eastAsia="SimSun"/>
+        </w:rPr>
+        <w:br/>
+      </w:r>
+      <w:r>
+        <w:rPr>
+          <w:rFonts w:eastAsia="SimSun"/>
+        </w:rPr>
+        <w:t>（然后切换回</w:t>
+      </w:r>
+      <w:r>
+        <w:rPr>
+          <w:rFonts w:eastAsia="SimSun"/>
+          <w:b/>
+        </w:rPr>
+        <w:t>目标</w:t>
+      </w:r>
+      <w:r>
+        <w:rPr>
+          <w:rFonts w:eastAsia="SimSun"/>
+        </w:rPr>
+        <w:t>）</w:t>
+      </w:r>
+    </w:p>
+    <w:p>
+      <w:pPr>
+        <w:rPr>
+          <w:rFonts w:eastAsia="SimSun"/>
+        </w:rPr>
+      </w:pPr>
+      <w:r>
+        <w:rPr>
+          <w:rFonts w:eastAsia="SimSun"/>
+        </w:rPr>
+        <w:t>要查看基于</w:t>
+      </w:r>
+      <w:r>
+        <w:rPr>
+          <w:rFonts w:eastAsia="SimSun"/>
+        </w:rPr>
+        <w:t xml:space="preserve"> </w:t>
+      </w:r>
+      <w:proofErr w:type="spellStart"/>
+      <w:r>
+        <w:rPr>
+          <w:rFonts w:eastAsia="SimSun"/>
+        </w:rPr>
+        <w:t>iRT</w:t>
+      </w:r>
+      <w:proofErr w:type="spellEnd"/>
+      <w:r>
+        <w:rPr>
+          <w:rFonts w:eastAsia="SimSun"/>
+        </w:rPr>
+        <w:t xml:space="preserve"> </w:t>
+      </w:r>
+      <w:r>
+        <w:rPr>
+          <w:rFonts w:eastAsia="SimSun"/>
+        </w:rPr>
+        <w:t>肽段和目标肽段库</w:t>
+      </w:r>
+      <w:r>
+        <w:rPr>
+          <w:rFonts w:eastAsia="SimSun"/>
+        </w:rPr>
+        <w:t xml:space="preserve"> </w:t>
+      </w:r>
+      <w:proofErr w:type="spellStart"/>
+      <w:r>
+        <w:rPr>
+          <w:rFonts w:eastAsia="SimSun"/>
+        </w:rPr>
+        <w:t>iRT</w:t>
+      </w:r>
+      <w:proofErr w:type="spellEnd"/>
+      <w:r>
+        <w:rPr>
+          <w:rFonts w:eastAsia="SimSun"/>
+        </w:rPr>
+        <w:t xml:space="preserve"> </w:t>
+      </w:r>
+      <w:r>
+        <w:rPr>
+          <w:rFonts w:eastAsia="SimSun"/>
+        </w:rPr>
+        <w:t>值预测目标肽段保留时间而使用的线性回归：</w:t>
+      </w:r>
+    </w:p>
+    <w:p>
+      <w:pPr>
+        <w:pStyle w:val="ListParagraph"/>
+        <w:numPr>
+          <w:ilvl w:val="0"/>
+          <w:numId w:val="19"/>
+        </w:numPr>
+        <w:rPr>
+          <w:rFonts w:eastAsia="SimSun"/>
+        </w:rPr>
+      </w:pPr>
+      <w:bookmarkStart w:id="6" w:name="_Hlk23864603"/>
+      <w:r>
+        <w:rPr>
+          <w:rFonts w:eastAsia="SimSun"/>
+        </w:rPr>
+        <w:t>在</w:t>
+      </w:r>
+      <w:r>
+        <w:rPr>
+          <w:rFonts w:eastAsia="SimSun"/>
+          <w:b/>
+        </w:rPr>
+        <w:t>视图</w:t>
+      </w:r>
+      <w:r>
+        <w:rPr>
+          <w:rFonts w:eastAsia="SimSun"/>
+        </w:rPr>
+        <w:t>菜单中选择</w:t>
+      </w:r>
+      <w:r>
+        <w:rPr>
+          <w:rFonts w:eastAsia="SimSun"/>
+          <w:b/>
+        </w:rPr>
+        <w:t>保留时间</w:t>
+      </w:r>
+      <w:r>
+        <w:rPr>
+          <w:rFonts w:eastAsia="SimSun"/>
+        </w:rPr>
+        <w:t>，然后单击</w:t>
+      </w:r>
+      <w:r>
+        <w:rPr>
+          <w:rFonts w:eastAsia="SimSun"/>
+          <w:b/>
+          <w:bCs/>
+        </w:rPr>
+        <w:t>回归</w:t>
+      </w:r>
+      <w:r>
+        <w:rPr>
+          <w:rFonts w:eastAsia="SimSun"/>
+        </w:rPr>
+        <w:t>，最后单击</w:t>
+      </w:r>
+      <w:r>
+        <w:rPr>
+          <w:rFonts w:eastAsia="SimSun"/>
+          <w:b/>
+        </w:rPr>
+        <w:t>运行分数</w:t>
+      </w:r>
+      <w:r>
+        <w:rPr>
+          <w:rFonts w:eastAsia="SimSun"/>
+        </w:rPr>
+        <w:t>。</w:t>
+      </w:r>
+      <w:r>
+        <w:rPr>
+          <w:rFonts w:eastAsia="SimSun"/>
+        </w:rPr>
+        <w:t xml:space="preserve"> </w:t>
+      </w:r>
+    </w:p>
+    <w:p>
+      <w:pPr>
+        <w:rPr>
+          <w:rFonts w:eastAsia="SimSun"/>
         </w:rPr>
       </w:pPr>
       <w:r>
         <w:rPr>
           <w:noProof/>
         </w:rPr>
-        <w:lastRenderedPageBreak/>
         <w:drawing>
-          <wp:inline distT="0" distB="0" distL="0" distR="0" wp14:anchorId="7FDE4F10" wp14:editId="0E8C10DA">
+          <wp:inline distT="0" distB="0" distL="0" distR="0" wp14:anchorId="7F7AD4A8" wp14:editId="263D3056">
             <wp:extent cx="5619750" cy="4114800"/>
             <wp:effectExtent l="0" t="0" r="0" b="0"/>
-            <wp:docPr id="63" name="Picture 63" descr="Chart, scatter chart&#10;&#10;Description automatically generated"/>
+            <wp:docPr id="62" name="Picture 62" descr="Chart, line chart&#10;&#10;Description automatically generated"/>
             <wp:cNvGraphicFramePr>
               <a:graphicFrameLocks xmlns:a="http://schemas.openxmlformats.org/drawingml/2006/main" noChangeAspect="1"/>
             </wp:cNvGraphicFramePr>
@@ -10723,7 +10572,7 @@
               <a:graphicData uri="http://schemas.openxmlformats.org/drawingml/2006/picture">
                 <pic:pic xmlns:pic="http://schemas.openxmlformats.org/drawingml/2006/picture">
                   <pic:nvPicPr>
-                    <pic:cNvPr id="63" name="Picture 63" descr="Chart, scatter chart&#10;&#10;Description automatically generated"/>
+                    <pic:cNvPr id="62" name="Picture 62" descr="Chart, line chart&#10;&#10;Description automatically generated"/>
                     <pic:cNvPicPr/>
                   </pic:nvPicPr>
                   <pic:blipFill>
@@ -10748,6 +10597,142 @@
         </w:drawing>
       </w:r>
     </w:p>
+    <w:bookmarkEnd w:id="6"/>
+    <w:p>
+      <w:pPr>
+        <w:pStyle w:val="ListParagraph"/>
+        <w:numPr>
+          <w:ilvl w:val="0"/>
+          <w:numId w:val="19"/>
+        </w:numPr>
+        <w:rPr>
+          <w:rFonts w:eastAsia="SimSun"/>
+        </w:rPr>
+      </w:pPr>
+      <w:r>
+        <w:rPr>
+          <w:rFonts w:eastAsia="SimSun"/>
+        </w:rPr>
+        <w:t>右键单击此图，选择</w:t>
+      </w:r>
+      <w:r>
+        <w:rPr>
+          <w:rFonts w:eastAsia="SimSun"/>
+          <w:b/>
+        </w:rPr>
+        <w:t>绘图</w:t>
+      </w:r>
+      <w:r>
+        <w:rPr>
+          <w:rFonts w:eastAsia="SimSun"/>
+        </w:rPr>
+        <w:t>，然后单击</w:t>
+      </w:r>
+      <w:r>
+        <w:rPr>
+          <w:rFonts w:eastAsia="SimSun"/>
+          <w:b/>
+        </w:rPr>
+        <w:t>残差</w:t>
+      </w:r>
+      <w:r>
+        <w:rPr>
+          <w:rFonts w:eastAsia="SimSun"/>
+        </w:rPr>
+        <w:t>。</w:t>
+      </w:r>
+      <w:r>
+        <w:rPr>
+          <w:rFonts w:eastAsia="SimSun"/>
+        </w:rPr>
+        <w:t xml:space="preserve"> </w:t>
+      </w:r>
+    </w:p>
+    <w:p>
+      <w:pPr>
+        <w:rPr>
+          <w:rFonts w:eastAsia="SimSun"/>
+        </w:rPr>
+      </w:pPr>
+      <w:r>
+        <w:rPr>
+          <w:rFonts w:eastAsia="SimSun"/>
+        </w:rPr>
+        <w:t>随即显示该数据集中与预计保留时间的偏差。能否针对此分析进一步优化提取窗口（</w:t>
+      </w:r>
+      <w:r>
+        <w:rPr>
+          <w:rFonts w:eastAsia="SimSun"/>
+        </w:rPr>
+        <w:t xml:space="preserve">±5 </w:t>
+      </w:r>
+      <w:r>
+        <w:rPr>
+          <w:rFonts w:eastAsia="SimSun"/>
+        </w:rPr>
+        <w:t>分钟）？</w:t>
+      </w:r>
+      <w:r>
+        <w:rPr>
+          <w:rFonts w:eastAsia="SimSun" w:hint="eastAsia"/>
+        </w:rPr>
+        <w:t>这时请进一步</w:t>
+      </w:r>
+      <w:r>
+        <w:rPr>
+          <w:rFonts w:eastAsia="SimSun"/>
+        </w:rPr>
+        <w:t>检查诱饵。</w:t>
+      </w:r>
+    </w:p>
+    <w:p>
+      <w:pPr>
+        <w:rPr>
+          <w:rFonts w:ascii="Arial" w:eastAsia="SimSun" w:hAnsi="Arial" w:cs="Arial"/>
+        </w:rPr>
+      </w:pPr>
+      <w:r>
+        <w:rPr>
+          <w:noProof/>
+        </w:rPr>
+        <w:lastRenderedPageBreak/>
+        <w:drawing>
+          <wp:inline distT="0" distB="0" distL="0" distR="0" wp14:anchorId="7FDE4F10" wp14:editId="0E8C10DA">
+            <wp:extent cx="5619750" cy="4114800"/>
+            <wp:effectExtent l="0" t="0" r="0" b="0"/>
+            <wp:docPr id="63" name="Picture 63" descr="Chart, scatter chart&#10;&#10;Description automatically generated"/>
+            <wp:cNvGraphicFramePr>
+              <a:graphicFrameLocks xmlns:a="http://schemas.openxmlformats.org/drawingml/2006/main" noChangeAspect="1"/>
+            </wp:cNvGraphicFramePr>
+            <a:graphic xmlns:a="http://schemas.openxmlformats.org/drawingml/2006/main">
+              <a:graphicData uri="http://schemas.openxmlformats.org/drawingml/2006/picture">
+                <pic:pic xmlns:pic="http://schemas.openxmlformats.org/drawingml/2006/picture">
+                  <pic:nvPicPr>
+                    <pic:cNvPr id="63" name="Picture 63" descr="Chart, scatter chart&#10;&#10;Description automatically generated"/>
+                    <pic:cNvPicPr/>
+                  </pic:nvPicPr>
+                  <pic:blipFill>
+                    <a:blip r:embed="rId41"/>
+                    <a:stretch>
+                      <a:fillRect/>
+                    </a:stretch>
+                  </pic:blipFill>
+                  <pic:spPr>
+                    <a:xfrm>
+                      <a:off x="0" y="0"/>
+                      <a:ext cx="5619750" cy="4114800"/>
+                    </a:xfrm>
+                    <a:prstGeom prst="rect">
+                      <a:avLst/>
+                    </a:prstGeom>
+                  </pic:spPr>
+                </pic:pic>
+              </a:graphicData>
+            </a:graphic>
+          </wp:inline>
+        </w:drawing>
+      </w:r>
+    </w:p>
     <w:p>
       <w:pPr>
         <w:pStyle w:val="ListParagraph"/>
@@ -10846,7 +10831,7 @@
         <w:rPr>
           <w:rFonts w:eastAsia="SimSun"/>
         </w:rPr>
-        <w:t>隔离</w:t>
+        <w:t>分离</w:t>
       </w:r>
       <w:r>
         <w:rPr>
@@ -11409,7 +11394,7 @@
                     <pic:cNvPicPr/>
                   </pic:nvPicPr>
                   <pic:blipFill>
-                    <a:blip r:embed="rId41"/>
+                    <a:blip r:embed="rId42"/>
                     <a:stretch>
                       <a:fillRect/>
                     </a:stretch>
@@ -11817,7 +11802,7 @@
                     <pic:cNvPicPr/>
                   </pic:nvPicPr>
                   <pic:blipFill>
-                    <a:blip r:embed="rId42"/>
+                    <a:blip r:embed="rId43"/>
                     <a:stretch>
                       <a:fillRect/>
                     </a:stretch>
@@ -11895,7 +11880,7 @@
                     <pic:cNvPicPr/>
                   </pic:nvPicPr>
                   <pic:blipFill>
-                    <a:blip r:embed="rId43"/>
+                    <a:blip r:embed="rId44"/>
                     <a:stretch>
                       <a:fillRect/>
                     </a:stretch>
@@ -12191,7 +12176,7 @@
                     <pic:cNvPicPr/>
                   </pic:nvPicPr>
                   <pic:blipFill>
-                    <a:blip r:embed="rId44"/>
+                    <a:blip r:embed="rId45"/>
                     <a:stretch>
                       <a:fillRect/>
                     </a:stretch>
@@ -12435,7 +12420,7 @@
                     <pic:cNvPicPr/>
                   </pic:nvPicPr>
                   <pic:blipFill>
-                    <a:blip r:embed="rId45"/>
+                    <a:blip r:embed="rId46"/>
                     <a:stretch>
                       <a:fillRect/>
                     </a:stretch>
@@ -12529,7 +12514,7 @@
                     </pic:cNvPicPr>
                   </pic:nvPicPr>
                   <pic:blipFill>
-                    <a:blip r:embed="rId46">
+                    <a:blip r:embed="rId47">
                       <a:extLst>
                         <a:ext uri="{28A0092B-C50C-407E-A947-70E740481C1C}">
                           <a14:useLocalDpi xmlns:a14="http://schemas.microsoft.com/office/drawing/2010/main" val="0"/>
@@ -13097,7 +13082,7 @@
                     <pic:cNvPicPr/>
                   </pic:nvPicPr>
                   <pic:blipFill>
-                    <a:blip r:embed="rId47"/>
+                    <a:blip r:embed="rId48"/>
                     <a:stretch>
                       <a:fillRect/>
                     </a:stretch>
@@ -13559,7 +13544,7 @@
                     </pic:cNvPicPr>
                   </pic:nvPicPr>
                   <pic:blipFill>
-                    <a:blip r:embed="rId48">
+                    <a:blip r:embed="rId49">
                       <a:extLst>
                         <a:ext uri="{28A0092B-C50C-407E-A947-70E740481C1C}">
                           <a14:useLocalDpi xmlns:a14="http://schemas.microsoft.com/office/drawing/2010/main" val="0"/>
@@ -14385,8 +14370,8 @@
       </w:r>
     </w:p>
     <w:sectPr>
-      <w:footerReference w:type="even" r:id="rId49"/>
-      <w:footerReference w:type="default" r:id="rId50"/>
+      <w:footerReference w:type="even" r:id="rId50"/>
+      <w:footerReference w:type="default" r:id="rId51"/>
       <w:pgSz w:w="11900" w:h="16840"/>
       <w:pgMar w:top="1417" w:right="1417" w:bottom="1134" w:left="1417" w:header="850" w:footer="850" w:gutter="0"/>
       <w:cols w:space="708"/>
@@ -18201,6 +18186,21 @@
       <w:rFonts w:ascii="Calibri" w:eastAsia="SimSun" w:hAnsi="Calibri" w:cs="Arial" w:hint="default"/>
     </w:rPr>
   </w:style>
+  <w:style w:type="paragraph" w:styleId="Revision">
+    <w:name w:val="Revision"/>
+    <w:hidden/>
+    <w:uiPriority w:val="99"/>
+    <w:semiHidden/>
+    <w:rsid w:val="00F51221"/>
+    <w:pPr>
+      <w:spacing w:after="0" w:line="240" w:lineRule="auto"/>
+    </w:pPr>
+    <w:rPr>
+      <w:rFonts w:asciiTheme="minorHAnsi" w:eastAsiaTheme="minorEastAsia" w:hAnsiTheme="minorHAnsi" w:cstheme="minorBidi"/>
+      <w:sz w:val="22"/>
+      <w:szCs w:val="22"/>
+    </w:rPr>
+  </w:style>
 </w:styles>
 </file>
 
@@ -18248,7 +18248,7 @@
     <a:fontScheme name="Office">
       <a:majorFont>
         <a:latin typeface="Calibri Light"/>
-        <a:ea typeface="Calibri Light"/>
+        <a:ea typeface="黑体"/>
         <a:cs typeface=""/>
         <a:font script="Hang" typeface="맑은 고딕"/>
         <a:font script="Arab" typeface="Times New Roman"/>
@@ -18280,7 +18280,7 @@
       </a:majorFont>
       <a:minorFont>
         <a:latin typeface="Calibri"/>
-        <a:ea typeface="Calibri"/>
+        <a:ea typeface="宋体"/>
         <a:cs typeface=""/>
         <a:font script="Hang" typeface="맑은 고딕"/>
         <a:font script="Arab" typeface="Arial"/>

</xml_diff>